<commit_message>
eerst semi werkend traffic light zonder implementatie
</commit_message>
<xml_diff>
--- a/Behaviour trees /traffic_control/traffic_control.docx
+++ b/Behaviour trees /traffic_control/traffic_control.docx
@@ -249,18 +249,42 @@
     <w:p>
       <w:pPr>
         <w:pStyle w:val="TextBody"/>
-        <w:numPr>
-          <w:ilvl w:val="1"/>
-          <w:numId w:val="4"/>
-        </w:numPr>
-        <w:rPr>
-          <w:rFonts w:ascii="Arial" w:hAnsi="Arial"/>
-        </w:rPr>
-      </w:pPr>
-      <w:r>
-        <w:rPr>
-          <w:rFonts w:ascii="Arial" w:hAnsi="Arial"/>
-        </w:rPr>
+        <w:rPr>
+          <w:rFonts w:ascii="Arial" w:hAnsi="Arial"/>
+        </w:rPr>
+      </w:pPr>
+      <w:r>
+        <w:rPr>
+          <w:rFonts w:ascii="Arial" w:hAnsi="Arial"/>
+        </w:rPr>
+      </w:r>
+    </w:p>
+    <w:p>
+      <w:pPr>
+        <w:pStyle w:val="TextBody"/>
+        <w:rPr>
+          <w:rFonts w:ascii="Arial" w:hAnsi="Arial"/>
+        </w:rPr>
+      </w:pPr>
+      <w:r>
+        <w:rPr>
+          <w:rFonts w:ascii="Arial" w:hAnsi="Arial"/>
+        </w:rPr>
+        <w:t>VERTELLEN HOE CPP KUT IS</w:t>
+      </w:r>
+    </w:p>
+    <w:p>
+      <w:pPr>
+        <w:pStyle w:val="TextBody"/>
+        <w:rPr>
+          <w:rFonts w:ascii="Arial" w:hAnsi="Arial"/>
+        </w:rPr>
+      </w:pPr>
+      <w:r>
+        <w:rPr>
+          <w:rFonts w:ascii="Arial" w:hAnsi="Arial"/>
+        </w:rPr>
+        <w:t>MISSCHIEN PYTHON LIB?</w:t>
       </w:r>
     </w:p>
     <w:p>
@@ -831,6 +855,49 @@
         <w:rPr>
           <w:rFonts w:ascii="Arial" w:hAnsi="Arial"/>
         </w:rPr>
+      </w:r>
+    </w:p>
+    <w:p>
+      <w:pPr>
+        <w:pStyle w:val="Heading1"/>
+        <w:numPr>
+          <w:ilvl w:val="0"/>
+          <w:numId w:val="2"/>
+        </w:numPr>
+        <w:rPr>
+          <w:rFonts w:ascii="Arial" w:hAnsi="Arial"/>
+        </w:rPr>
+      </w:pPr>
+      <w:r>
+        <w:rPr/>
+        <w:t>Testing</w:t>
+      </w:r>
+    </w:p>
+    <w:p>
+      <w:pPr>
+        <w:pStyle w:val="TextBody"/>
+        <w:rPr>
+          <w:rFonts w:ascii="Arial" w:hAnsi="Arial"/>
+        </w:rPr>
+      </w:pPr>
+      <w:r>
+        <w:rPr/>
+        <w:t>Testing is very difficult with behavior trees. As the name suggests, the tree ticks leaves based on the behavior a.k.a. situation. It is difficult to test every possible scenario. The bigger the tree gets, the harder it is to find all possible scenarios. Even if you think you have found all possible scenarios there is a lot of room for human error. At the moment my best guess to test the trees is to make sure each tree is as small as possible and make an counter in the blackboard that checks how often a node is called. This can be compared what the user expects to happen.</w:t>
+      </w:r>
+    </w:p>
+    <w:p>
+      <w:pPr>
+        <w:pStyle w:val="Heading1"/>
+        <w:numPr>
+          <w:ilvl w:val="0"/>
+          <w:numId w:val="2"/>
+        </w:numPr>
+        <w:rPr>
+          <w:rFonts w:ascii="Arial" w:hAnsi="Arial"/>
+        </w:rPr>
+      </w:pPr>
+      <w:r>
+        <w:rPr/>
         <w:t>Advice</w:t>
       </w:r>
     </w:p>
@@ -1438,9 +1505,7 @@
     <w:pPr>
       <w:widowControl w:val="false"/>
       <w:suppressAutoHyphens w:val="true"/>
-      <w:kinsoku w:val="true"/>
       <w:overflowPunct w:val="true"/>
-      <w:autoSpaceDE w:val="true"/>
       <w:bidi w:val="0"/>
       <w:spacing w:before="0" w:after="0"/>
       <w:jc w:val="start"/>

</xml_diff>

<commit_message>
laatste aanpassingen BT(waarschijnlijk niet)
</commit_message>
<xml_diff>
--- a/Behaviour trees /traffic_control/traffic_control.docx
+++ b/Behaviour trees /traffic_control/traffic_control.docx
@@ -4,97 +4,21 @@
   <w:body>
     <w:p>
       <w:pPr>
-        <w:pStyle w:val="TextBody"/>
-        <w:numPr>
-          <w:ilvl w:val="1"/>
-          <w:numId w:val="4"/>
-        </w:numPr>
-        <w:rPr>
-          <w:rFonts w:ascii="Arial" w:hAnsi="Arial"/>
-        </w:rPr>
-      </w:pPr>
-      <w:r>
-        <w:rPr>
-          <w:rFonts w:ascii="Arial" w:hAnsi="Arial"/>
-        </w:rPr>
-        <w:t>The first step of creating the traffic control task using behavior trees is creating a design.</w:t>
-      </w:r>
-    </w:p>
-    <w:p>
-      <w:pPr>
-        <w:pStyle w:val="TextBody"/>
-        <w:numPr>
-          <w:ilvl w:val="1"/>
-          <w:numId w:val="4"/>
-        </w:numPr>
-        <w:rPr>
-          <w:rFonts w:ascii="Arial" w:hAnsi="Arial"/>
-        </w:rPr>
-      </w:pPr>
-      <w:r>
-        <w:rPr>
-          <w:rFonts w:ascii="Arial" w:hAnsi="Arial"/>
-        </w:rPr>
-        <w:t>During the designing process I found two ways to design a system with behavior trees.</w:t>
-      </w:r>
-    </w:p>
-    <w:p>
-      <w:pPr>
         <w:pStyle w:val="Heading1"/>
-        <w:numPr>
-          <w:ilvl w:val="0"/>
-          <w:numId w:val="2"/>
-        </w:numPr>
-        <w:rPr>
-          <w:rFonts w:ascii="Arial" w:hAnsi="Arial"/>
-        </w:rPr>
-      </w:pPr>
-      <w:r>
-        <w:rPr>
-          <w:rFonts w:ascii="Arial" w:hAnsi="Arial"/>
-        </w:rPr>
-        <w:t xml:space="preserve"> </w:t>
-      </w:r>
-      <w:r>
-        <w:rPr>
-          <w:rFonts w:ascii="Arial" w:hAnsi="Arial"/>
-        </w:rPr>
-        <w:t xml:space="preserve">Analyse </w:t>
-      </w:r>
-    </w:p>
-    <w:p>
-      <w:pPr>
-        <w:pStyle w:val="TextBody"/>
         <w:numPr>
           <w:ilvl w:val="0"/>
           <w:numId w:val="4"/>
         </w:numPr>
-        <w:rPr/>
-      </w:pPr>
-      <w:r>
-        <w:rPr>
-          <w:rFonts w:ascii="Arial" w:hAnsi="Arial"/>
-        </w:rPr>
-        <w:t>“</w:t>
-      </w:r>
-      <w:r>
-        <w:rPr>
-          <w:rFonts w:ascii="Arial" w:hAnsi="Arial"/>
-        </w:rPr>
-        <w:t>A Behavior Tree (</w:t>
-      </w:r>
-      <w:r>
-        <w:rPr>
-          <w:rStyle w:val="StrongEmphasis"/>
-          <w:rFonts w:ascii="Arial" w:hAnsi="Arial"/>
-        </w:rPr>
-        <w:t>BT</w:t>
-      </w:r>
-      <w:r>
-        <w:rPr>
-          <w:rFonts w:ascii="Arial" w:hAnsi="Arial"/>
-        </w:rPr>
-        <w:t>) is a way to structure the switching between different tasks in an autonomous agent, such as a robot or a virtual entity in a computer game.” - behaviortree.dev.</w:t>
+        <w:spacing w:before="240" w:after="120"/>
+        <w:rPr>
+          <w:rFonts w:ascii="Arial" w:hAnsi="Arial"/>
+        </w:rPr>
+      </w:pPr>
+      <w:r>
+        <w:rPr>
+          <w:rFonts w:ascii="Arial" w:hAnsi="Arial"/>
+        </w:rPr>
+        <w:t xml:space="preserve">Analyse </w:t>
       </w:r>
     </w:p>
     <w:p>
@@ -102,17 +26,34 @@
         <w:pStyle w:val="TextBody"/>
         <w:numPr>
           <w:ilvl w:val="0"/>
-          <w:numId w:val="4"/>
+          <w:numId w:val="6"/>
         </w:numPr>
-        <w:rPr>
-          <w:rFonts w:ascii="Arial" w:hAnsi="Arial"/>
-        </w:rPr>
-      </w:pPr>
-      <w:r>
-        <w:rPr>
-          <w:rFonts w:ascii="Arial" w:hAnsi="Arial"/>
-        </w:rPr>
-        <w:t xml:space="preserve">The goal of this document is to research the best way to design the traffic control assignment using BT. </w:t>
+        <w:rPr/>
+      </w:pPr>
+      <w:r>
+        <w:rPr>
+          <w:rFonts w:ascii="Arial" w:hAnsi="Arial"/>
+        </w:rPr>
+        <w:t>“</w:t>
+      </w:r>
+      <w:r>
+        <w:rPr>
+          <w:rFonts w:ascii="Arial" w:hAnsi="Arial"/>
+        </w:rPr>
+        <w:t>A Behavior Tree (</w:t>
+      </w:r>
+      <w:r>
+        <w:rPr>
+          <w:rStyle w:val="StrongEmphasis"/>
+          <w:rFonts w:ascii="Arial" w:hAnsi="Arial"/>
+        </w:rPr>
+        <w:t>BT</w:t>
+      </w:r>
+      <w:r>
+        <w:rPr>
+          <w:rFonts w:ascii="Arial" w:hAnsi="Arial"/>
+        </w:rPr>
+        <w:t>) is a way to structure the switching between different tasks in an autonomous agent, such as a robot or a virtual entity in a computer game.” - behaviortree.dev.</w:t>
       </w:r>
     </w:p>
     <w:p>
@@ -120,143 +61,1336 @@
         <w:pStyle w:val="TextBody"/>
         <w:numPr>
           <w:ilvl w:val="0"/>
-          <w:numId w:val="4"/>
+          <w:numId w:val="6"/>
         </w:numPr>
+        <w:rPr>
+          <w:rFonts w:ascii="Arial" w:hAnsi="Arial"/>
+        </w:rPr>
+      </w:pPr>
+      <w:r>
+        <w:rPr>
+          <w:rFonts w:ascii="Arial" w:hAnsi="Arial"/>
+        </w:rPr>
+        <w:t xml:space="preserve">The goal of this document is to research the best way to design the traffic control assignment using BT. </w:t>
+      </w:r>
+    </w:p>
+    <w:p>
+      <w:pPr>
+        <w:pStyle w:val="TextBody"/>
+        <w:numPr>
+          <w:ilvl w:val="0"/>
+          <w:numId w:val="6"/>
+        </w:numPr>
+        <w:rPr>
+          <w:rFonts w:ascii="Arial" w:hAnsi="Arial"/>
+        </w:rPr>
+      </w:pPr>
+      <w:r>
+        <w:rPr>
+          <w:rFonts w:ascii="Arial" w:hAnsi="Arial"/>
+        </w:rPr>
+      </w:r>
+    </w:p>
+    <w:p>
+      <w:pPr>
+        <w:pStyle w:val="TextBody"/>
+        <w:numPr>
+          <w:ilvl w:val="1"/>
+          <w:numId w:val="2"/>
+        </w:numPr>
+        <w:rPr>
+          <w:rFonts w:ascii="Arial" w:hAnsi="Arial"/>
+        </w:rPr>
+      </w:pPr>
+      <w:r>
+        <w:rPr>
+          <w:rFonts w:ascii="Calibri Light;Calibri Light_EmbeddedFont;Calibri Light_MSFontService;sans-serif" w:hAnsi="Calibri Light;Calibri Light_EmbeddedFont;Calibri Light_MSFontService;sans-serif"/>
+          <w:b w:val="false"/>
+          <w:i/>
+          <w:color w:val="2F5496"/>
+          <w:sz w:val="22"/>
+          <w:lang w:val="en-US"/>
+        </w:rPr>
+        <w:t>What language and libraries to use</w:t>
+      </w:r>
+      <w:r>
+        <w:rPr>
+          <w:rFonts w:ascii="Arial" w:hAnsi="Arial"/>
+          <w:b w:val="false"/>
+          <w:i/>
+          <w:color w:val="2F5496"/>
+          <w:lang w:val="en-US"/>
+        </w:rPr>
+        <w:t> </w:t>
+      </w:r>
+    </w:p>
+    <w:p>
+      <w:pPr>
+        <w:sectPr>
+          <w:type w:val="nextPage"/>
+          <w:pgSz w:w="11906" w:h="16838"/>
+          <w:pgMar w:left="1134" w:right="1134" w:header="0" w:top="1134" w:footer="0" w:bottom="1134" w:gutter="0"/>
+          <w:pgNumType w:fmt="decimal"/>
+          <w:formProt w:val="false"/>
+          <w:textDirection w:val="lrTb"/>
+          <w:docGrid w:type="default" w:linePitch="100" w:charSpace="0"/>
+        </w:sectPr>
+      </w:pPr>
+    </w:p>
+    <w:p>
+      <w:pPr>
+        <w:pStyle w:val="TextBody"/>
+        <w:pBdr/>
+        <w:spacing w:lineRule="atLeast" w:line="300"/>
+        <w:ind w:start="0" w:end="0" w:hanging="0"/>
+        <w:jc w:val="start"/>
+        <w:rPr>
+          <w:rFonts w:ascii="Arial" w:hAnsi="Arial"/>
+        </w:rPr>
+      </w:pPr>
+      <w:r>
+        <w:rPr>
+          <w:rFonts w:ascii="Calibri;Calibri_EmbeddedFont;Calibri_MSFontService;sans-serif" w:hAnsi="Calibri;Calibri_EmbeddedFont;Calibri_MSFontService;sans-serif"/>
+          <w:b w:val="false"/>
+          <w:i w:val="false"/>
+          <w:caps w:val="false"/>
+          <w:smallCaps w:val="false"/>
+          <w:color w:val="000000"/>
+          <w:sz w:val="22"/>
+          <w:lang w:val="en-US"/>
+        </w:rPr>
+        <w:t xml:space="preserve">To design behavior trees, you could use the program Groot, Groot is a visual behavior tree editor. More information can be found here: </w:t>
+      </w:r>
+      <w:hyperlink r:id="rId2" w:tgtFrame="_blank">
+        <w:r>
+          <w:rPr>
+            <w:rStyle w:val="InternetLink"/>
+            <w:rFonts w:ascii="Calibri;Calibri_EmbeddedFont;Calibri_MSFontService;sans-serif" w:hAnsi="Calibri;Calibri_EmbeddedFont;Calibri_MSFontService;sans-serif"/>
+            <w:b w:val="false"/>
+            <w:i w:val="false"/>
+            <w:caps w:val="false"/>
+            <w:smallCaps w:val="false"/>
+            <w:strike w:val="false"/>
+            <w:dstrike w:val="false"/>
+            <w:color w:val="0563C1"/>
+            <w:sz w:val="22"/>
+            <w:u w:val="single"/>
+            <w:effect w:val="none"/>
+            <w:lang w:val="en-US"/>
+          </w:rPr>
+          <w:t>https://github.com/BehaviorTree/Groot</w:t>
+        </w:r>
+      </w:hyperlink>
+      <w:r>
+        <w:rPr>
+          <w:b w:val="false"/>
+          <w:i w:val="false"/>
+          <w:caps w:val="false"/>
+          <w:smallCaps w:val="false"/>
+          <w:color w:val="000000"/>
+          <w:lang w:val="en-US"/>
+        </w:rPr>
+        <w:t xml:space="preserve">  </w:t>
+      </w:r>
+    </w:p>
+    <w:p>
+      <w:pPr>
+        <w:pStyle w:val="TextBody"/>
+        <w:pBdr/>
+        <w:spacing w:lineRule="atLeast" w:line="285"/>
+        <w:ind w:start="0" w:end="0" w:hanging="0"/>
+        <w:jc w:val="start"/>
+        <w:rPr>
+          <w:rFonts w:ascii="Arial" w:hAnsi="Arial"/>
+        </w:rPr>
+      </w:pPr>
+      <w:r>
+        <w:rPr>
+          <w:rFonts w:ascii="Calibri;Calibri_EmbeddedFont;Calibri_MSFontService;sans-serif" w:hAnsi="Calibri;Calibri_EmbeddedFont;Calibri_MSFontService;sans-serif"/>
+          <w:b w:val="false"/>
+          <w:i w:val="false"/>
+          <w:caps w:val="false"/>
+          <w:smallCaps w:val="false"/>
+          <w:color w:val="000000"/>
+          <w:sz w:val="22"/>
+          <w:lang w:val="en-US"/>
+        </w:rPr>
+        <w:t>After making the design in Groot, Groot exports the BT structure to an xml file. This file can be imported into the code.</w:t>
+      </w:r>
+      <w:r>
+        <w:rPr>
+          <w:b w:val="false"/>
+          <w:i w:val="false"/>
+          <w:caps w:val="false"/>
+          <w:smallCaps w:val="false"/>
+          <w:color w:val="000000"/>
+          <w:lang w:val="en-US"/>
+        </w:rPr>
+        <w:t> </w:t>
+      </w:r>
+    </w:p>
+    <w:p>
+      <w:pPr>
+        <w:pStyle w:val="TextBody"/>
+        <w:pBdr/>
+        <w:spacing w:lineRule="atLeast" w:line="300"/>
+        <w:ind w:start="0" w:end="0" w:hanging="0"/>
+        <w:jc w:val="start"/>
+        <w:rPr>
+          <w:rFonts w:ascii="Arial" w:hAnsi="Arial"/>
+        </w:rPr>
+      </w:pPr>
+      <w:r>
+        <w:rPr>
+          <w:rFonts w:ascii="Calibri;Calibri_EmbeddedFont;Calibri_MSFontService;sans-serif" w:hAnsi="Calibri;Calibri_EmbeddedFont;Calibri_MSFontService;sans-serif"/>
+          <w:b w:val="false"/>
+          <w:i w:val="false"/>
+          <w:caps w:val="false"/>
+          <w:smallCaps w:val="false"/>
+          <w:color w:val="000000"/>
+          <w:sz w:val="22"/>
+          <w:lang w:val="en-US"/>
+        </w:rPr>
+        <w:t>The whole Groot design can be found in the file “traffic_control_ontwerp2.xml”</w:t>
+      </w:r>
+      <w:r>
+        <w:rPr>
+          <w:b w:val="false"/>
+          <w:i w:val="false"/>
+          <w:caps w:val="false"/>
+          <w:smallCaps w:val="false"/>
+          <w:color w:val="000000"/>
+          <w:lang w:val="en-US"/>
+        </w:rPr>
+        <w:t> </w:t>
+      </w:r>
+    </w:p>
+    <w:p>
+      <w:pPr>
+        <w:pStyle w:val="TextBody"/>
+        <w:pBdr/>
+        <w:spacing w:lineRule="atLeast" w:line="300"/>
+        <w:ind w:start="0" w:end="0" w:hanging="0"/>
+        <w:jc w:val="start"/>
+        <w:rPr>
+          <w:rFonts w:ascii="Arial" w:hAnsi="Arial"/>
+        </w:rPr>
+      </w:pPr>
+      <w:r>
+        <w:rPr>
+          <w:rFonts w:ascii="Calibri;Calibri_EmbeddedFont;Calibri_MSFontService;sans-serif" w:hAnsi="Calibri;Calibri_EmbeddedFont;Calibri_MSFontService;sans-serif"/>
+          <w:b w:val="false"/>
+          <w:i w:val="false"/>
+          <w:caps w:val="false"/>
+          <w:smallCaps w:val="false"/>
+          <w:color w:val="000000"/>
+          <w:sz w:val="22"/>
+          <w:lang w:val="en-US"/>
+        </w:rPr>
+        <w:t>There are two languages which have a fully implemented library. These are C++ and Python. C++ has the library behaviortree.cpp and Python has the library py_trees. For this assignment we need to decide which has the most benefits and is most useful.</w:t>
+      </w:r>
+      <w:r>
+        <w:rPr>
+          <w:b w:val="false"/>
+          <w:i w:val="false"/>
+          <w:caps w:val="false"/>
+          <w:smallCaps w:val="false"/>
+          <w:color w:val="000000"/>
+          <w:lang w:val="en-US"/>
+        </w:rPr>
+        <w:t> </w:t>
+      </w:r>
+    </w:p>
+    <w:p>
+      <w:pPr>
+        <w:pStyle w:val="TextBody"/>
+        <w:pBdr/>
+        <w:spacing w:lineRule="atLeast" w:line="285"/>
+        <w:ind w:start="0" w:end="0" w:hanging="0"/>
+        <w:jc w:val="start"/>
+        <w:rPr>
+          <w:rFonts w:ascii="Arial" w:hAnsi="Arial"/>
+        </w:rPr>
+      </w:pPr>
+      <w:r>
+        <w:rPr>
+          <w:rFonts w:ascii="Calibri;Calibri_EmbeddedFont;Calibri_MSFontService;sans-serif" w:hAnsi="Calibri;Calibri_EmbeddedFont;Calibri_MSFontService;sans-serif"/>
+          <w:b/>
+          <w:i w:val="false"/>
+          <w:caps w:val="false"/>
+          <w:smallCaps w:val="false"/>
+          <w:sz w:val="22"/>
+          <w:lang w:val="en-US"/>
+        </w:rPr>
+        <w:t xml:space="preserve">Pros and cons C++/Behaviortree.cpp </w:t>
+      </w:r>
+      <w:r>
+        <w:rPr>
+          <w:b w:val="false"/>
+          <w:i w:val="false"/>
+          <w:caps w:val="false"/>
+          <w:smallCaps w:val="false"/>
+          <w:lang w:val="en-US"/>
+        </w:rPr>
+        <w:t> </w:t>
+      </w:r>
+    </w:p>
+    <w:p>
+      <w:pPr>
+        <w:pStyle w:val="TextBody"/>
+        <w:pBdr/>
+        <w:spacing w:lineRule="atLeast" w:line="300"/>
+        <w:ind w:start="0" w:end="0" w:hanging="0"/>
+        <w:jc w:val="start"/>
+        <w:rPr>
+          <w:rFonts w:ascii="Arial" w:hAnsi="Arial"/>
+        </w:rPr>
+      </w:pPr>
+      <w:r>
+        <w:rPr>
+          <w:rFonts w:ascii="Calibri;Calibri_EmbeddedFont;Calibri_MSFontService;sans-serif" w:hAnsi="Calibri;Calibri_EmbeddedFont;Calibri_MSFontService;sans-serif"/>
+          <w:b w:val="false"/>
+          <w:i w:val="false"/>
+          <w:caps w:val="false"/>
+          <w:smallCaps w:val="false"/>
+          <w:color w:val="000000"/>
+          <w:sz w:val="22"/>
+          <w:lang w:val="en-US"/>
+        </w:rPr>
+        <w:t xml:space="preserve">Pros </w:t>
+      </w:r>
+      <w:r>
+        <w:rPr>
+          <w:b w:val="false"/>
+          <w:i w:val="false"/>
+          <w:caps w:val="false"/>
+          <w:smallCaps w:val="false"/>
+          <w:color w:val="000000"/>
+          <w:lang w:val="en-US"/>
+        </w:rPr>
+        <w:t> </w:t>
+      </w:r>
+    </w:p>
+    <w:p>
+      <w:pPr>
+        <w:pStyle w:val="TextBody"/>
+        <w:numPr>
+          <w:ilvl w:val="0"/>
+          <w:numId w:val="7"/>
+        </w:numPr>
+        <w:pBdr/>
+        <w:tabs>
+          <w:tab w:val="clear" w:pos="709"/>
+          <w:tab w:val="left" w:pos="0" w:leader="none"/>
+        </w:tabs>
+        <w:spacing w:lineRule="atLeast" w:line="300"/>
+        <w:ind w:start="1067" w:end="0" w:hanging="283"/>
+        <w:jc w:val="start"/>
+        <w:rPr>
+          <w:rFonts w:ascii="Arial" w:hAnsi="Arial"/>
+        </w:rPr>
+      </w:pPr>
+      <w:r>
+        <w:rPr>
+          <w:rFonts w:ascii="Calibri;Calibri_EmbeddedFont;Calibri_MSFontService;sans-serif" w:hAnsi="Calibri;Calibri_EmbeddedFont;Calibri_MSFontService;sans-serif"/>
+          <w:b w:val="false"/>
+          <w:i w:val="false"/>
+          <w:caps w:val="false"/>
+          <w:smallCaps w:val="false"/>
+          <w:color w:val="000000"/>
+          <w:sz w:val="22"/>
+          <w:lang w:val="en-US"/>
+        </w:rPr>
+        <w:t xml:space="preserve">The official ROS 2 navigation stack uses this library in its </w:t>
+      </w:r>
+      <w:hyperlink r:id="rId3" w:tgtFrame="_blank">
+        <w:r>
+          <w:rPr>
+            <w:rStyle w:val="InternetLink"/>
+            <w:rFonts w:ascii="Calibri;Calibri_EmbeddedFont;Calibri_MSFontService;sans-serif" w:hAnsi="Calibri;Calibri_EmbeddedFont;Calibri_MSFontService;sans-serif"/>
+            <w:b w:val="false"/>
+            <w:i w:val="false"/>
+            <w:caps w:val="false"/>
+            <w:smallCaps w:val="false"/>
+            <w:strike w:val="false"/>
+            <w:dstrike w:val="false"/>
+            <w:color w:val="0563C1"/>
+            <w:sz w:val="22"/>
+            <w:u w:val="single"/>
+            <w:effect w:val="none"/>
+            <w:lang w:val="en-US"/>
+          </w:rPr>
+          <w:t>BT Navigator</w:t>
+        </w:r>
+      </w:hyperlink>
+      <w:r>
+        <w:rPr>
+          <w:rFonts w:ascii="Calibri;Calibri_MSFontService;sans-serif" w:hAnsi="Calibri;Calibri_MSFontService;sans-serif"/>
+          <w:b w:val="false"/>
+          <w:i w:val="false"/>
+          <w:caps w:val="false"/>
+          <w:smallCaps w:val="false"/>
+          <w:color w:val="000000"/>
+          <w:sz w:val="22"/>
+          <w:lang w:val="en-US"/>
+        </w:rPr>
+        <w:t xml:space="preserve"> </w:t>
+      </w:r>
+      <w:r>
+        <w:rPr>
+          <w:rFonts w:ascii="Calibri;Calibri_EmbeddedFont;Calibri_MSFontService;sans-serif" w:hAnsi="Calibri;Calibri_EmbeddedFont;Calibri_MSFontService;sans-serif"/>
+          <w:b w:val="false"/>
+          <w:i w:val="false"/>
+          <w:caps w:val="false"/>
+          <w:smallCaps w:val="false"/>
+          <w:color w:val="000000"/>
+          <w:sz w:val="22"/>
+          <w:lang w:val="en-US"/>
+        </w:rPr>
+        <w:t xml:space="preserve">feature. By understanding this library, you incidentally understand more of ROS2 underlying code. Behaviortree.cpp is also more popular than py_trees. Behaviortree.cpp has 1.3K stars on Github whereas py_trees only has 254. </w:t>
+      </w:r>
+      <w:r>
+        <w:rPr>
+          <w:rFonts w:ascii="Calibri;Calibri_MSFontService;sans-serif" w:hAnsi="Calibri;Calibri_MSFontService;sans-serif"/>
+          <w:b w:val="false"/>
+          <w:i w:val="false"/>
+          <w:caps w:val="false"/>
+          <w:smallCaps w:val="false"/>
+          <w:color w:val="000000"/>
+          <w:sz w:val="22"/>
+          <w:lang w:val="en-US"/>
+        </w:rPr>
+        <w:t> </w:t>
+      </w:r>
+    </w:p>
+    <w:p>
+      <w:pPr>
+        <w:pStyle w:val="TextBody"/>
+        <w:numPr>
+          <w:ilvl w:val="0"/>
+          <w:numId w:val="7"/>
+        </w:numPr>
+        <w:pBdr/>
+        <w:tabs>
+          <w:tab w:val="clear" w:pos="709"/>
+          <w:tab w:val="left" w:pos="0" w:leader="none"/>
+        </w:tabs>
+        <w:spacing w:lineRule="atLeast" w:line="300"/>
+        <w:ind w:start="1067" w:end="0" w:hanging="283"/>
+        <w:jc w:val="start"/>
+        <w:rPr>
+          <w:rFonts w:ascii="Arial" w:hAnsi="Arial"/>
+        </w:rPr>
+      </w:pPr>
+      <w:r>
+        <w:rPr>
+          <w:rFonts w:ascii="Calibri;Calibri_EmbeddedFont;Calibri_MSFontService;sans-serif" w:hAnsi="Calibri;Calibri_EmbeddedFont;Calibri_MSFontService;sans-serif"/>
+          <w:b w:val="false"/>
+          <w:i w:val="false"/>
+          <w:caps w:val="false"/>
+          <w:smallCaps w:val="false"/>
+          <w:color w:val="000000"/>
+          <w:sz w:val="22"/>
+          <w:lang w:val="en-US"/>
+        </w:rPr>
+        <w:t>C++ based means it is a lot quicker than Python. This is useful for time critical scenarios (working with milliseconds).</w:t>
+      </w:r>
+      <w:r>
+        <w:rPr>
+          <w:rFonts w:ascii="Calibri;Calibri_MSFontService;sans-serif" w:hAnsi="Calibri;Calibri_MSFontService;sans-serif"/>
+          <w:b w:val="false"/>
+          <w:i w:val="false"/>
+          <w:caps w:val="false"/>
+          <w:smallCaps w:val="false"/>
+          <w:color w:val="000000"/>
+          <w:sz w:val="22"/>
+          <w:lang w:val="en-US"/>
+        </w:rPr>
+        <w:t> </w:t>
+      </w:r>
+    </w:p>
+    <w:p>
+      <w:pPr>
+        <w:pStyle w:val="TextBody"/>
+        <w:numPr>
+          <w:ilvl w:val="0"/>
+          <w:numId w:val="7"/>
+        </w:numPr>
+        <w:pBdr/>
+        <w:tabs>
+          <w:tab w:val="clear" w:pos="709"/>
+          <w:tab w:val="left" w:pos="0" w:leader="none"/>
+        </w:tabs>
+        <w:spacing w:lineRule="atLeast" w:line="300"/>
+        <w:ind w:start="1067" w:end="0" w:hanging="283"/>
+        <w:jc w:val="start"/>
+        <w:rPr>
+          <w:rFonts w:ascii="Arial" w:hAnsi="Arial"/>
+        </w:rPr>
+      </w:pPr>
+      <w:r>
+        <w:rPr>
+          <w:rFonts w:ascii="Calibri;Calibri_EmbeddedFont;Calibri_MSFontService;sans-serif" w:hAnsi="Calibri;Calibri_EmbeddedFont;Calibri_MSFontService;sans-serif"/>
+          <w:b w:val="false"/>
+          <w:i w:val="false"/>
+          <w:caps w:val="false"/>
+          <w:smallCaps w:val="false"/>
+          <w:color w:val="000000"/>
+          <w:sz w:val="22"/>
+          <w:lang w:val="en-US"/>
+        </w:rPr>
+        <w:t>The designer Groot has been designed to generate an XML file to be used in behaviortree.cpp. The XML file is a file that defines the structure of the behavior tree. The only thing that needs to be done in the code is define the nodes.</w:t>
+      </w:r>
+      <w:r>
+        <w:rPr>
+          <w:rFonts w:ascii="Calibri;Calibri_MSFontService;sans-serif" w:hAnsi="Calibri;Calibri_MSFontService;sans-serif"/>
+          <w:b w:val="false"/>
+          <w:i w:val="false"/>
+          <w:caps w:val="false"/>
+          <w:smallCaps w:val="false"/>
+          <w:color w:val="000000"/>
+          <w:sz w:val="22"/>
+          <w:lang w:val="en-US"/>
+        </w:rPr>
+        <w:t> </w:t>
+      </w:r>
+    </w:p>
+    <w:p>
+      <w:pPr>
+        <w:pStyle w:val="TextBody"/>
+        <w:pBdr/>
+        <w:spacing w:lineRule="atLeast" w:line="300"/>
+        <w:ind w:start="0" w:end="0" w:hanging="0"/>
+        <w:jc w:val="start"/>
+        <w:rPr>
+          <w:rFonts w:ascii="Arial" w:hAnsi="Arial"/>
+        </w:rPr>
+      </w:pPr>
+      <w:r>
+        <w:rPr>
+          <w:rFonts w:ascii="Calibri;Calibri_EmbeddedFont;Calibri_MSFontService;sans-serif" w:hAnsi="Calibri;Calibri_EmbeddedFont;Calibri_MSFontService;sans-serif"/>
+          <w:b w:val="false"/>
+          <w:i w:val="false"/>
+          <w:caps w:val="false"/>
+          <w:smallCaps w:val="false"/>
+          <w:color w:val="000000"/>
+          <w:sz w:val="22"/>
+          <w:lang w:val="en-US"/>
+        </w:rPr>
+        <w:t>Cons</w:t>
+      </w:r>
+      <w:r>
+        <w:rPr>
+          <w:b w:val="false"/>
+          <w:i w:val="false"/>
+          <w:caps w:val="false"/>
+          <w:smallCaps w:val="false"/>
+          <w:color w:val="000000"/>
+          <w:lang w:val="en-US"/>
+        </w:rPr>
+        <w:t> </w:t>
+      </w:r>
+    </w:p>
+    <w:p>
+      <w:pPr>
+        <w:pStyle w:val="TextBody"/>
+        <w:numPr>
+          <w:ilvl w:val="0"/>
+          <w:numId w:val="8"/>
+        </w:numPr>
+        <w:pBdr/>
+        <w:tabs>
+          <w:tab w:val="clear" w:pos="709"/>
+          <w:tab w:val="left" w:pos="0" w:leader="none"/>
+        </w:tabs>
+        <w:spacing w:lineRule="atLeast" w:line="300"/>
+        <w:ind w:start="1067" w:end="0" w:hanging="283"/>
+        <w:jc w:val="start"/>
+        <w:rPr>
+          <w:rFonts w:ascii="Arial" w:hAnsi="Arial"/>
+        </w:rPr>
+      </w:pPr>
+      <w:r>
+        <w:rPr>
+          <w:rFonts w:ascii="Calibri;Calibri_EmbeddedFont;Calibri_MSFontService;sans-serif" w:hAnsi="Calibri;Calibri_EmbeddedFont;Calibri_MSFontService;sans-serif"/>
+          <w:b w:val="false"/>
+          <w:i w:val="false"/>
+          <w:caps w:val="false"/>
+          <w:smallCaps w:val="false"/>
+          <w:color w:val="000000"/>
+          <w:sz w:val="22"/>
+          <w:lang w:val="en-US"/>
+        </w:rPr>
+        <w:t>C++ is a difficult language. You need to keep things like pointers, header files and such in mind. This slows down development time. Python is a lot simpler.</w:t>
+      </w:r>
+      <w:r>
+        <w:rPr>
+          <w:rFonts w:ascii="Calibri;Calibri_MSFontService;sans-serif" w:hAnsi="Calibri;Calibri_MSFontService;sans-serif"/>
+          <w:b w:val="false"/>
+          <w:i w:val="false"/>
+          <w:caps w:val="false"/>
+          <w:smallCaps w:val="false"/>
+          <w:color w:val="000000"/>
+          <w:sz w:val="22"/>
+          <w:lang w:val="en-US"/>
+        </w:rPr>
+        <w:t> </w:t>
+      </w:r>
+    </w:p>
+    <w:p>
+      <w:pPr>
+        <w:pStyle w:val="TextBody"/>
+        <w:numPr>
+          <w:ilvl w:val="0"/>
+          <w:numId w:val="8"/>
+        </w:numPr>
+        <w:pBdr/>
+        <w:tabs>
+          <w:tab w:val="clear" w:pos="709"/>
+          <w:tab w:val="left" w:pos="0" w:leader="none"/>
+        </w:tabs>
+        <w:spacing w:lineRule="atLeast" w:line="300"/>
+        <w:ind w:start="1067" w:end="0" w:hanging="283"/>
+        <w:jc w:val="start"/>
+        <w:rPr>
+          <w:rFonts w:ascii="Arial" w:hAnsi="Arial"/>
+        </w:rPr>
+      </w:pPr>
+      <w:r>
+        <w:rPr>
+          <w:rFonts w:ascii="Calibri;Calibri_EmbeddedFont;Calibri_MSFontService;sans-serif" w:hAnsi="Calibri;Calibri_EmbeddedFont;Calibri_MSFontService;sans-serif"/>
+          <w:b w:val="false"/>
+          <w:i w:val="false"/>
+          <w:caps w:val="false"/>
+          <w:smallCaps w:val="false"/>
+          <w:color w:val="000000"/>
+          <w:sz w:val="22"/>
+          <w:lang w:val="en-US"/>
+        </w:rPr>
+        <w:t>As the structure is defined at compile time using the XML file, it is static. This makes it difficult to change it during run-time. There are ways to program this, but it is not documented well and has no support in Groot.</w:t>
+      </w:r>
+      <w:r>
+        <w:rPr>
+          <w:rFonts w:ascii="Calibri;Calibri_MSFontService;sans-serif" w:hAnsi="Calibri;Calibri_MSFontService;sans-serif"/>
+          <w:b w:val="false"/>
+          <w:i w:val="false"/>
+          <w:caps w:val="false"/>
+          <w:smallCaps w:val="false"/>
+          <w:color w:val="000000"/>
+          <w:sz w:val="22"/>
+          <w:lang w:val="en-US"/>
+        </w:rPr>
+        <w:t> </w:t>
+      </w:r>
+    </w:p>
+    <w:p>
+      <w:pPr>
+        <w:pStyle w:val="TextBody"/>
+        <w:pBdr/>
+        <w:spacing w:lineRule="atLeast" w:line="285"/>
+        <w:ind w:start="0" w:end="0" w:hanging="0"/>
+        <w:jc w:val="start"/>
+        <w:rPr>
+          <w:rFonts w:ascii="Arial" w:hAnsi="Arial"/>
+        </w:rPr>
+      </w:pPr>
+      <w:r>
+        <w:rPr>
+          <w:rFonts w:ascii="Calibri;Calibri_EmbeddedFont;Calibri_MSFontService;sans-serif" w:hAnsi="Calibri;Calibri_EmbeddedFont;Calibri_MSFontService;sans-serif"/>
+          <w:b/>
+          <w:i w:val="false"/>
+          <w:caps w:val="false"/>
+          <w:smallCaps w:val="false"/>
+          <w:color w:val="000000"/>
+          <w:sz w:val="22"/>
+          <w:lang w:val="en-US"/>
+        </w:rPr>
+        <w:t>Pros and cons Python/py_trees</w:t>
+      </w:r>
+      <w:r>
+        <w:rPr>
+          <w:b w:val="false"/>
+          <w:i w:val="false"/>
+          <w:caps w:val="false"/>
+          <w:smallCaps w:val="false"/>
+          <w:color w:val="000000"/>
+          <w:lang w:val="en-US"/>
+        </w:rPr>
+        <w:t> </w:t>
+      </w:r>
+    </w:p>
+    <w:p>
+      <w:pPr>
+        <w:pStyle w:val="TextBody"/>
+        <w:pBdr/>
+        <w:spacing w:lineRule="atLeast" w:line="300"/>
+        <w:ind w:start="0" w:end="0" w:hanging="0"/>
+        <w:jc w:val="start"/>
+        <w:rPr>
+          <w:rFonts w:ascii="Arial" w:hAnsi="Arial"/>
+        </w:rPr>
+      </w:pPr>
+      <w:r>
+        <w:rPr>
+          <w:rFonts w:ascii="Calibri;Calibri_EmbeddedFont;Calibri_MSFontService;sans-serif" w:hAnsi="Calibri;Calibri_EmbeddedFont;Calibri_MSFontService;sans-serif"/>
+          <w:b w:val="false"/>
+          <w:i w:val="false"/>
+          <w:caps w:val="false"/>
+          <w:smallCaps w:val="false"/>
+          <w:color w:val="000000"/>
+          <w:sz w:val="22"/>
+          <w:lang w:val="en-US"/>
+        </w:rPr>
+        <w:t>Pros</w:t>
+      </w:r>
+      <w:r>
+        <w:rPr>
+          <w:b w:val="false"/>
+          <w:i w:val="false"/>
+          <w:caps w:val="false"/>
+          <w:smallCaps w:val="false"/>
+          <w:color w:val="000000"/>
+          <w:lang w:val="en-US"/>
+        </w:rPr>
+        <w:t> </w:t>
+      </w:r>
+    </w:p>
+    <w:p>
+      <w:pPr>
+        <w:pStyle w:val="TextBody"/>
+        <w:numPr>
+          <w:ilvl w:val="0"/>
+          <w:numId w:val="9"/>
+        </w:numPr>
+        <w:pBdr/>
+        <w:tabs>
+          <w:tab w:val="clear" w:pos="709"/>
+          <w:tab w:val="left" w:pos="0" w:leader="none"/>
+        </w:tabs>
+        <w:spacing w:lineRule="atLeast" w:line="300"/>
+        <w:ind w:start="1067" w:end="0" w:hanging="283"/>
+        <w:jc w:val="start"/>
+        <w:rPr>
+          <w:rFonts w:ascii="Arial" w:hAnsi="Arial"/>
+        </w:rPr>
+      </w:pPr>
+      <w:r>
+        <w:rPr>
+          <w:rFonts w:ascii="Calibri;Calibri_EmbeddedFont;Calibri_MSFontService;sans-serif" w:hAnsi="Calibri;Calibri_EmbeddedFont;Calibri_MSFontService;sans-serif"/>
+          <w:b w:val="false"/>
+          <w:i w:val="false"/>
+          <w:caps w:val="false"/>
+          <w:smallCaps w:val="false"/>
+          <w:color w:val="000000"/>
+          <w:sz w:val="22"/>
+          <w:lang w:val="en-US"/>
+        </w:rPr>
+        <w:t>Python is a lot simpler to implement than C++ as it is an interpreted language. This makes development time a lot faster.</w:t>
+      </w:r>
+      <w:r>
+        <w:rPr>
+          <w:rFonts w:ascii="Calibri;Calibri_MSFontService;sans-serif" w:hAnsi="Calibri;Calibri_MSFontService;sans-serif"/>
+          <w:b w:val="false"/>
+          <w:i w:val="false"/>
+          <w:caps w:val="false"/>
+          <w:smallCaps w:val="false"/>
+          <w:color w:val="000000"/>
+          <w:sz w:val="22"/>
+          <w:lang w:val="en-US"/>
+        </w:rPr>
+        <w:t> </w:t>
+      </w:r>
+    </w:p>
+    <w:p>
+      <w:pPr>
+        <w:pStyle w:val="TextBody"/>
+        <w:numPr>
+          <w:ilvl w:val="0"/>
+          <w:numId w:val="9"/>
+        </w:numPr>
+        <w:pBdr/>
+        <w:tabs>
+          <w:tab w:val="clear" w:pos="709"/>
+          <w:tab w:val="left" w:pos="0" w:leader="none"/>
+        </w:tabs>
+        <w:spacing w:lineRule="atLeast" w:line="300"/>
+        <w:ind w:start="1067" w:end="0" w:hanging="283"/>
+        <w:jc w:val="start"/>
+        <w:rPr>
+          <w:rFonts w:ascii="Arial" w:hAnsi="Arial"/>
+        </w:rPr>
+      </w:pPr>
+      <w:r>
+        <w:rPr>
+          <w:rFonts w:ascii="Calibri;Calibri_EmbeddedFont;Calibri_MSFontService;sans-serif" w:hAnsi="Calibri;Calibri_EmbeddedFont;Calibri_MSFontService;sans-serif"/>
+          <w:b w:val="false"/>
+          <w:i w:val="false"/>
+          <w:caps w:val="false"/>
+          <w:smallCaps w:val="false"/>
+          <w:color w:val="000000"/>
+          <w:sz w:val="22"/>
+          <w:lang w:val="en-US"/>
+        </w:rPr>
+        <w:t>Although py_trees is not as popular as behaviortree.cpp, it is fully implemented.</w:t>
+      </w:r>
+      <w:r>
+        <w:rPr>
+          <w:rFonts w:ascii="Calibri;Calibri_MSFontService;sans-serif" w:hAnsi="Calibri;Calibri_MSFontService;sans-serif"/>
+          <w:b w:val="false"/>
+          <w:i w:val="false"/>
+          <w:caps w:val="false"/>
+          <w:smallCaps w:val="false"/>
+          <w:color w:val="000000"/>
+          <w:sz w:val="22"/>
+          <w:lang w:val="en-US"/>
+        </w:rPr>
+        <w:t> </w:t>
+      </w:r>
+    </w:p>
+    <w:p>
+      <w:pPr>
+        <w:pStyle w:val="TextBody"/>
+        <w:pBdr/>
+        <w:spacing w:lineRule="atLeast" w:line="300"/>
+        <w:ind w:start="0" w:end="0" w:hanging="0"/>
+        <w:jc w:val="start"/>
+        <w:rPr>
+          <w:rFonts w:ascii="Arial" w:hAnsi="Arial"/>
+        </w:rPr>
+      </w:pPr>
+      <w:r>
+        <w:rPr>
+          <w:rFonts w:ascii="Calibri;Calibri_EmbeddedFont;Calibri_MSFontService;sans-serif" w:hAnsi="Calibri;Calibri_EmbeddedFont;Calibri_MSFontService;sans-serif"/>
+          <w:b w:val="false"/>
+          <w:i w:val="false"/>
+          <w:caps w:val="false"/>
+          <w:smallCaps w:val="false"/>
+          <w:color w:val="000000"/>
+          <w:sz w:val="22"/>
+          <w:lang w:val="en-US"/>
+        </w:rPr>
+        <w:t>Cons</w:t>
+      </w:r>
+      <w:r>
+        <w:rPr>
+          <w:b w:val="false"/>
+          <w:i w:val="false"/>
+          <w:caps w:val="false"/>
+          <w:smallCaps w:val="false"/>
+          <w:color w:val="000000"/>
+          <w:lang w:val="en-US"/>
+        </w:rPr>
+        <w:t> </w:t>
+      </w:r>
+    </w:p>
+    <w:p>
+      <w:pPr>
+        <w:pStyle w:val="TextBody"/>
+        <w:numPr>
+          <w:ilvl w:val="0"/>
+          <w:numId w:val="10"/>
+        </w:numPr>
+        <w:pBdr/>
+        <w:tabs>
+          <w:tab w:val="clear" w:pos="709"/>
+          <w:tab w:val="left" w:pos="0" w:leader="none"/>
+        </w:tabs>
+        <w:spacing w:lineRule="atLeast" w:line="300"/>
+        <w:ind w:start="1067" w:end="0" w:hanging="283"/>
+        <w:jc w:val="start"/>
+        <w:rPr>
+          <w:rFonts w:ascii="Arial" w:hAnsi="Arial"/>
+        </w:rPr>
+      </w:pPr>
+      <w:r>
+        <w:rPr>
+          <w:rFonts w:ascii="Calibri;Calibri_EmbeddedFont;Calibri_MSFontService;sans-serif" w:hAnsi="Calibri;Calibri_EmbeddedFont;Calibri_MSFontService;sans-serif"/>
+          <w:b w:val="false"/>
+          <w:i w:val="false"/>
+          <w:caps w:val="false"/>
+          <w:smallCaps w:val="false"/>
+          <w:color w:val="000000"/>
+          <w:sz w:val="22"/>
+          <w:lang w:val="en-US"/>
+        </w:rPr>
+        <w:t xml:space="preserve">Some of the terminology and design paradigms are a little bit different from the </w:t>
+      </w:r>
+      <w:hyperlink r:id="rId4" w:tgtFrame="_blank">
+        <w:r>
+          <w:rPr>
+            <w:rStyle w:val="InternetLink"/>
+            <w:rFonts w:ascii="Calibri;Calibri_EmbeddedFont;Calibri_MSFontService;sans-serif" w:hAnsi="Calibri;Calibri_EmbeddedFont;Calibri_MSFontService;sans-serif"/>
+            <w:b w:val="false"/>
+            <w:i w:val="false"/>
+            <w:caps w:val="false"/>
+            <w:smallCaps w:val="false"/>
+            <w:strike w:val="false"/>
+            <w:dstrike w:val="false"/>
+            <w:color w:val="0563C1"/>
+            <w:sz w:val="22"/>
+            <w:u w:val="single"/>
+            <w:effect w:val="none"/>
+            <w:lang w:val="en-US"/>
+          </w:rPr>
+          <w:t>Behavior Trees in Robotics</w:t>
+        </w:r>
+      </w:hyperlink>
+      <w:r>
+        <w:rPr>
+          <w:rFonts w:ascii="Calibri;Calibri_MSFontService;sans-serif" w:hAnsi="Calibri;Calibri_MSFontService;sans-serif"/>
+          <w:b w:val="false"/>
+          <w:i w:val="false"/>
+          <w:caps w:val="false"/>
+          <w:smallCaps w:val="false"/>
+          <w:color w:val="000000"/>
+          <w:sz w:val="22"/>
+          <w:lang w:val="en-US"/>
+        </w:rPr>
+        <w:t xml:space="preserve"> </w:t>
+      </w:r>
+      <w:r>
+        <w:rPr>
+          <w:rFonts w:ascii="Calibri;Calibri_EmbeddedFont;Calibri_MSFontService;sans-serif" w:hAnsi="Calibri;Calibri_EmbeddedFont;Calibri_MSFontService;sans-serif"/>
+          <w:b w:val="false"/>
+          <w:i w:val="false"/>
+          <w:caps w:val="false"/>
+          <w:smallCaps w:val="false"/>
+          <w:color w:val="000000"/>
+          <w:sz w:val="22"/>
+          <w:lang w:val="en-US"/>
+        </w:rPr>
+        <w:t>book. For example, instead of Fallback nodes this library uses Selector nodes, and these behave slightly differently.</w:t>
+      </w:r>
+      <w:r>
+        <w:rPr>
+          <w:rFonts w:ascii="Calibri;Calibri_MSFontService;sans-serif" w:hAnsi="Calibri;Calibri_MSFontService;sans-serif"/>
+          <w:b w:val="false"/>
+          <w:i w:val="false"/>
+          <w:caps w:val="false"/>
+          <w:smallCaps w:val="false"/>
+          <w:color w:val="000000"/>
+          <w:sz w:val="22"/>
+          <w:lang w:val="en-US"/>
+        </w:rPr>
+        <w:t> </w:t>
+      </w:r>
+    </w:p>
+    <w:p>
+      <w:pPr>
+        <w:pStyle w:val="TextBody"/>
+        <w:numPr>
+          <w:ilvl w:val="0"/>
+          <w:numId w:val="10"/>
+        </w:numPr>
+        <w:pBdr/>
+        <w:tabs>
+          <w:tab w:val="clear" w:pos="709"/>
+          <w:tab w:val="left" w:pos="0" w:leader="none"/>
+        </w:tabs>
+        <w:spacing w:lineRule="atLeast" w:line="300"/>
+        <w:ind w:start="1067" w:end="0" w:hanging="283"/>
+        <w:jc w:val="start"/>
+        <w:rPr>
+          <w:rFonts w:ascii="Arial" w:hAnsi="Arial"/>
+        </w:rPr>
+      </w:pPr>
+      <w:r>
+        <w:rPr>
+          <w:rFonts w:ascii="Calibri;Calibri_EmbeddedFont;Calibri_MSFontService;sans-serif" w:hAnsi="Calibri;Calibri_EmbeddedFont;Calibri_MSFontService;sans-serif"/>
+          <w:b w:val="false"/>
+          <w:i w:val="false"/>
+          <w:caps w:val="false"/>
+          <w:smallCaps w:val="false"/>
+          <w:color w:val="000000"/>
+          <w:sz w:val="22"/>
+          <w:lang w:val="en-US"/>
+        </w:rPr>
+        <w:t>Python is not useful in time critical (working with milliseconds precision) scenarios.</w:t>
+      </w:r>
+      <w:r>
+        <w:rPr>
+          <w:rFonts w:ascii="Calibri;Calibri_MSFontService;sans-serif" w:hAnsi="Calibri;Calibri_MSFontService;sans-serif"/>
+          <w:b w:val="false"/>
+          <w:i w:val="false"/>
+          <w:caps w:val="false"/>
+          <w:smallCaps w:val="false"/>
+          <w:color w:val="000000"/>
+          <w:sz w:val="22"/>
+          <w:lang w:val="en-US"/>
+        </w:rPr>
+        <w:t> </w:t>
+      </w:r>
+    </w:p>
+    <w:p>
+      <w:pPr>
+        <w:pStyle w:val="TextBody"/>
+        <w:pBdr/>
+        <w:spacing w:lineRule="atLeast" w:line="285"/>
+        <w:ind w:start="0" w:end="0" w:hanging="0"/>
+        <w:jc w:val="start"/>
+        <w:rPr>
+          <w:rFonts w:ascii="Arial" w:hAnsi="Arial"/>
+        </w:rPr>
+      </w:pPr>
+      <w:r>
+        <w:rPr>
+          <w:rFonts w:ascii="Calibri;Calibri_EmbeddedFont;Calibri_MSFontService;sans-serif" w:hAnsi="Calibri;Calibri_EmbeddedFont;Calibri_MSFontService;sans-serif"/>
+          <w:b w:val="false"/>
+          <w:i w:val="false"/>
+          <w:caps w:val="false"/>
+          <w:smallCaps w:val="false"/>
+          <w:color w:val="1F3763"/>
+          <w:sz w:val="22"/>
+          <w:lang w:val="en-US"/>
+        </w:rPr>
+        <w:t>Conclusion</w:t>
+      </w:r>
+      <w:r>
+        <w:rPr>
+          <w:b w:val="false"/>
+          <w:i w:val="false"/>
+          <w:caps w:val="false"/>
+          <w:smallCaps w:val="false"/>
+          <w:color w:val="1F3763"/>
+          <w:lang w:val="en-US"/>
+        </w:rPr>
+        <w:t> </w:t>
+      </w:r>
+    </w:p>
+    <w:p>
+      <w:pPr>
+        <w:pStyle w:val="TextBody"/>
+        <w:pBdr/>
+        <w:spacing w:lineRule="atLeast" w:line="300"/>
+        <w:ind w:start="0" w:end="0" w:hanging="0"/>
+        <w:jc w:val="start"/>
+        <w:rPr>
+          <w:rFonts w:ascii="Arial" w:hAnsi="Arial"/>
+        </w:rPr>
+      </w:pPr>
+      <w:r>
+        <w:rPr>
+          <w:rFonts w:ascii="Calibri;Calibri_EmbeddedFont;Calibri_MSFontService;sans-serif" w:hAnsi="Calibri;Calibri_EmbeddedFont;Calibri_MSFontService;sans-serif"/>
+          <w:b w:val="false"/>
+          <w:i w:val="false"/>
+          <w:caps w:val="false"/>
+          <w:smallCaps w:val="false"/>
+          <w:color w:val="000000"/>
+          <w:sz w:val="22"/>
+          <w:lang w:val="en-US"/>
+        </w:rPr>
+        <w:t xml:space="preserve">For this research we will use the behaviortree.cpp library. </w:t>
+      </w:r>
+      <w:r>
+        <w:rPr>
+          <w:b w:val="false"/>
+          <w:i w:val="false"/>
+          <w:caps w:val="false"/>
+          <w:smallCaps w:val="false"/>
+          <w:color w:val="000000"/>
+          <w:lang w:val="en-US"/>
+        </w:rPr>
+        <w:t> </w:t>
+      </w:r>
+    </w:p>
+    <w:p>
+      <w:pPr>
+        <w:pStyle w:val="TextBody"/>
+        <w:pBdr/>
+        <w:spacing w:lineRule="atLeast" w:line="300"/>
+        <w:ind w:start="0" w:end="0" w:hanging="0"/>
+        <w:jc w:val="start"/>
+        <w:rPr>
+          <w:rFonts w:ascii="Arial" w:hAnsi="Arial"/>
+        </w:rPr>
+      </w:pPr>
+      <w:r>
+        <w:rPr>
+          <w:rFonts w:ascii="Calibri;Calibri_EmbeddedFont;Calibri_MSFontService;sans-serif" w:hAnsi="Calibri;Calibri_EmbeddedFont;Calibri_MSFontService;sans-serif"/>
+          <w:b w:val="false"/>
+          <w:i w:val="false"/>
+          <w:caps w:val="false"/>
+          <w:smallCaps w:val="false"/>
+          <w:color w:val="000000"/>
+          <w:sz w:val="22"/>
+          <w:lang w:val="en-US"/>
+        </w:rPr>
+        <w:t>Since it is our first complete research about behavior trees, we will use the C++ library. We do this for the following reasons:</w:t>
+      </w:r>
+      <w:r>
+        <w:rPr>
+          <w:b w:val="false"/>
+          <w:i w:val="false"/>
+          <w:caps w:val="false"/>
+          <w:smallCaps w:val="false"/>
+          <w:color w:val="000000"/>
+          <w:lang w:val="en-US"/>
+        </w:rPr>
+        <w:t> </w:t>
+      </w:r>
+    </w:p>
+    <w:p>
+      <w:pPr>
+        <w:pStyle w:val="TextBody"/>
+        <w:numPr>
+          <w:ilvl w:val="0"/>
+          <w:numId w:val="11"/>
+        </w:numPr>
+        <w:pBdr/>
+        <w:tabs>
+          <w:tab w:val="clear" w:pos="709"/>
+          <w:tab w:val="left" w:pos="0" w:leader="none"/>
+        </w:tabs>
+        <w:spacing w:lineRule="atLeast" w:line="300"/>
+        <w:ind w:start="1067" w:end="0" w:hanging="283"/>
+        <w:jc w:val="start"/>
+        <w:rPr>
+          <w:rFonts w:ascii="Arial" w:hAnsi="Arial"/>
+        </w:rPr>
+      </w:pPr>
+      <w:r>
+        <w:rPr>
+          <w:rFonts w:ascii="Calibri;Calibri_EmbeddedFont;Calibri_MSFontService;sans-serif" w:hAnsi="Calibri;Calibri_EmbeddedFont;Calibri_MSFontService;sans-serif"/>
+          <w:b w:val="false"/>
+          <w:i w:val="false"/>
+          <w:caps w:val="false"/>
+          <w:smallCaps w:val="false"/>
+          <w:color w:val="000000"/>
+          <w:sz w:val="22"/>
+          <w:lang w:val="en-US"/>
+        </w:rPr>
+        <w:t>Groot support. We do not need to worry about porting the tree to python.</w:t>
+      </w:r>
+      <w:r>
+        <w:rPr>
+          <w:rFonts w:ascii="Calibri;Calibri_MSFontService;sans-serif" w:hAnsi="Calibri;Calibri_MSFontService;sans-serif"/>
+          <w:b w:val="false"/>
+          <w:i w:val="false"/>
+          <w:caps w:val="false"/>
+          <w:smallCaps w:val="false"/>
+          <w:color w:val="000000"/>
+          <w:sz w:val="22"/>
+          <w:lang w:val="en-US"/>
+        </w:rPr>
+        <w:t> </w:t>
+      </w:r>
+    </w:p>
+    <w:p>
+      <w:pPr>
+        <w:pStyle w:val="TextBody"/>
+        <w:numPr>
+          <w:ilvl w:val="0"/>
+          <w:numId w:val="11"/>
+        </w:numPr>
+        <w:pBdr/>
+        <w:tabs>
+          <w:tab w:val="clear" w:pos="709"/>
+          <w:tab w:val="left" w:pos="0" w:leader="none"/>
+        </w:tabs>
+        <w:spacing w:lineRule="atLeast" w:line="300"/>
+        <w:ind w:start="1067" w:end="0" w:hanging="283"/>
+        <w:jc w:val="start"/>
+        <w:rPr>
+          <w:rFonts w:ascii="Arial" w:hAnsi="Arial"/>
+        </w:rPr>
+      </w:pPr>
+      <w:r>
+        <w:rPr>
+          <w:rFonts w:ascii="Calibri;Calibri_EmbeddedFont;Calibri_MSFontService;sans-serif" w:hAnsi="Calibri;Calibri_EmbeddedFont;Calibri_MSFontService;sans-serif"/>
+          <w:b w:val="false"/>
+          <w:i w:val="false"/>
+          <w:caps w:val="false"/>
+          <w:smallCaps w:val="false"/>
+          <w:color w:val="000000"/>
+          <w:sz w:val="22"/>
+          <w:lang w:val="en-US"/>
+        </w:rPr>
+        <w:t>C++ is the standard for ROS2. Since the ROS2 environment is our development goal this seems fitting.</w:t>
+      </w:r>
+      <w:r>
+        <w:rPr>
+          <w:rFonts w:ascii="Calibri;Calibri_MSFontService;sans-serif" w:hAnsi="Calibri;Calibri_MSFontService;sans-serif"/>
+          <w:b w:val="false"/>
+          <w:i w:val="false"/>
+          <w:caps w:val="false"/>
+          <w:smallCaps w:val="false"/>
+          <w:color w:val="000000"/>
+          <w:sz w:val="22"/>
+          <w:lang w:val="en-US"/>
+        </w:rPr>
+        <w:t> </w:t>
+      </w:r>
+    </w:p>
+    <w:p>
+      <w:pPr>
+        <w:pStyle w:val="TextBody"/>
+        <w:numPr>
+          <w:ilvl w:val="0"/>
+          <w:numId w:val="11"/>
+        </w:numPr>
+        <w:pBdr/>
+        <w:tabs>
+          <w:tab w:val="clear" w:pos="709"/>
+          <w:tab w:val="left" w:pos="0" w:leader="none"/>
+        </w:tabs>
+        <w:spacing w:lineRule="atLeast" w:line="300"/>
+        <w:ind w:start="1067" w:end="0" w:hanging="283"/>
+        <w:jc w:val="start"/>
+        <w:rPr>
+          <w:rFonts w:ascii="Arial" w:hAnsi="Arial"/>
+        </w:rPr>
+      </w:pPr>
+      <w:r>
+        <w:rPr>
+          <w:rFonts w:ascii="Calibri;Calibri_EmbeddedFont;Calibri_MSFontService;sans-serif" w:hAnsi="Calibri;Calibri_EmbeddedFont;Calibri_MSFontService;sans-serif"/>
+          <w:b w:val="false"/>
+          <w:i w:val="false"/>
+          <w:caps w:val="false"/>
+          <w:smallCaps w:val="false"/>
+          <w:color w:val="000000"/>
+          <w:sz w:val="22"/>
+          <w:lang w:val="en-US"/>
+        </w:rPr>
+        <w:t>Unlike py_trees it follows the terminology and design paradigms of the behavior trees in robotics book.</w:t>
+      </w:r>
+      <w:r>
+        <w:rPr>
+          <w:rFonts w:ascii="Calibri;Calibri_MSFontService;sans-serif" w:hAnsi="Calibri;Calibri_MSFontService;sans-serif"/>
+          <w:b w:val="false"/>
+          <w:i w:val="false"/>
+          <w:caps w:val="false"/>
+          <w:smallCaps w:val="false"/>
+          <w:color w:val="000000"/>
+          <w:sz w:val="22"/>
+          <w:lang w:val="en-US"/>
+        </w:rPr>
+        <w:t> </w:t>
+      </w:r>
+    </w:p>
+    <w:p>
+      <w:pPr>
+        <w:sectPr>
+          <w:type w:val="continuous"/>
+          <w:pgSz w:w="11906" w:h="16838"/>
+          <w:pgMar w:left="1134" w:right="1134" w:header="0" w:top="1134" w:footer="0" w:bottom="1134" w:gutter="0"/>
+          <w:formProt w:val="false"/>
+          <w:textDirection w:val="lrTb"/>
+          <w:docGrid w:type="default" w:linePitch="100" w:charSpace="0"/>
+        </w:sectPr>
+      </w:pPr>
+    </w:p>
+    <w:p>
+      <w:pPr>
+        <w:pStyle w:val="TextBody"/>
+        <w:rPr>
+          <w:rFonts w:ascii="Arial" w:hAnsi="Arial"/>
+        </w:rPr>
+      </w:pPr>
+      <w:r>
+        <w:rPr>
+          <w:rFonts w:ascii="Arial" w:hAnsi="Arial"/>
+        </w:rPr>
+      </w:r>
+    </w:p>
+    <w:p>
+      <w:pPr>
+        <w:pStyle w:val="Heading2"/>
+        <w:numPr>
+          <w:ilvl w:val="1"/>
+          <w:numId w:val="3"/>
+        </w:numPr>
+        <w:rPr>
+          <w:rFonts w:ascii="Arial" w:hAnsi="Arial"/>
+        </w:rPr>
+      </w:pPr>
+      <w:r>
+        <w:rPr>
+          <w:rFonts w:ascii="Arial" w:hAnsi="Arial"/>
+        </w:rPr>
+        <w:t>Problems with C++</w:t>
+      </w:r>
+    </w:p>
+    <w:p>
+      <w:pPr>
+        <w:pStyle w:val="TextBody"/>
+        <w:rPr>
+          <w:rFonts w:ascii="Arial" w:hAnsi="Arial"/>
+        </w:rPr>
+      </w:pPr>
+      <w:r>
+        <w:rPr>
+          <w:rFonts w:ascii="Arial" w:hAnsi="Arial"/>
+        </w:rPr>
+        <w:t xml:space="preserve">Documentation incomplete. </w:t>
+      </w:r>
+    </w:p>
+    <w:p>
+      <w:pPr>
+        <w:pStyle w:val="TextBody"/>
         <w:rPr/>
       </w:pPr>
       <w:r>
         <w:rPr>
           <w:rFonts w:ascii="Arial" w:hAnsi="Arial"/>
         </w:rPr>
-        <w:t xml:space="preserve">For this assignment I will use the behaviortree.cpp library. </w:t>
-      </w:r>
-      <w:hyperlink r:id="rId2">
+        <w:t xml:space="preserve">It sais </w:t>
+      </w:r>
+      <w:hyperlink r:id="rId5">
         <w:r>
           <w:rPr>
             <w:rStyle w:val="InternetLink"/>
             <w:rFonts w:ascii="Arial" w:hAnsi="Arial"/>
           </w:rPr>
-          <w:t>https://www.behaviortree.dev/</w:t>
+          <w:t>https://www.behaviortree.dev/sequencenode/</w:t>
         </w:r>
       </w:hyperlink>
       <w:r>
         <w:rPr>
           <w:rFonts w:ascii="Arial" w:hAnsi="Arial"/>
         </w:rPr>
-        <w:t xml:space="preserve"> </w:t>
-      </w:r>
-    </w:p>
-    <w:p>
-      <w:pPr>
-        <w:pStyle w:val="TextBody"/>
-        <w:numPr>
-          <w:ilvl w:val="0"/>
-          <w:numId w:val="4"/>
-        </w:numPr>
-        <w:rPr/>
-      </w:pPr>
-      <w:r>
-        <w:rPr>
-          <w:rFonts w:ascii="Arial" w:hAnsi="Arial"/>
-        </w:rPr>
-        <w:t xml:space="preserve">The reason for using this library and thus cpp as programming language instead of python is </w:t>
-      </w:r>
-      <w:r>
-        <w:rPr>
-          <w:rFonts w:eastAsia="Noto Serif CJK SC" w:cs="Lohit Devanagari" w:ascii="Arial" w:hAnsi="Arial"/>
-          <w:color w:val="auto"/>
-          <w:kern w:val="0"/>
-          <w:sz w:val="24"/>
-          <w:szCs w:val="24"/>
-          <w:lang w:val="en-US" w:eastAsia="zh-CN" w:bidi="hi-IN"/>
-        </w:rPr>
-        <w:t xml:space="preserve">mainly because a graphical editor (groot) is made for the cpp library and </w:t>
-      </w:r>
-      <w:r>
-        <w:rPr>
-          <w:rFonts w:ascii="Arial" w:hAnsi="Arial"/>
-        </w:rPr>
-        <w:t xml:space="preserve"> I’m simply curious. </w:t>
-      </w:r>
-    </w:p>
-    <w:p>
-      <w:pPr>
-        <w:pStyle w:val="TextBody"/>
-        <w:numPr>
-          <w:ilvl w:val="0"/>
-          <w:numId w:val="4"/>
-        </w:numPr>
-        <w:rPr/>
-      </w:pPr>
-      <w:r>
-        <w:rPr>
-          <w:rFonts w:ascii="Arial" w:hAnsi="Arial"/>
-        </w:rPr>
-        <w:t xml:space="preserve">The design is made in the program Groot. Groot is a visual behavior tree editor. More information can be found here: </w:t>
-      </w:r>
-      <w:hyperlink r:id="rId3">
-        <w:r>
-          <w:rPr>
-            <w:rStyle w:val="InternetLink"/>
-            <w:rFonts w:ascii="Arial" w:hAnsi="Arial"/>
-          </w:rPr>
-          <w:t>https://github.com/BehaviorTree/Groot</w:t>
-        </w:r>
-      </w:hyperlink>
-      <w:r>
-        <w:rPr>
-          <w:rFonts w:ascii="Arial" w:hAnsi="Arial"/>
-        </w:rPr>
-        <w:t xml:space="preserve"> </w:t>
-      </w:r>
-    </w:p>
-    <w:p>
-      <w:pPr>
-        <w:pStyle w:val="TextBody"/>
-        <w:numPr>
-          <w:ilvl w:val="0"/>
-          <w:numId w:val="4"/>
-        </w:numPr>
-        <w:rPr>
-          <w:rFonts w:ascii="Arial" w:hAnsi="Arial"/>
-        </w:rPr>
-      </w:pPr>
-      <w:r>
-        <w:rPr>
-          <w:rFonts w:ascii="Arial" w:hAnsi="Arial"/>
-        </w:rPr>
-        <w:t>After making the design in Groot, Groot exports the BT structure to a xml file. This file can be imported into the code.</w:t>
-      </w:r>
-    </w:p>
-    <w:p>
-      <w:pPr>
-        <w:pStyle w:val="TextBody"/>
-        <w:numPr>
-          <w:ilvl w:val="0"/>
-          <w:numId w:val="4"/>
-        </w:numPr>
-        <w:rPr>
-          <w:rFonts w:ascii="Arial" w:hAnsi="Arial"/>
-        </w:rPr>
-      </w:pPr>
-      <w:r>
-        <w:rPr>
-          <w:rFonts w:ascii="Arial" w:hAnsi="Arial"/>
-        </w:rPr>
-        <w:t>The whole Groot design can be found in the file “traffic_control_ontwerp.xml”</w:t>
-      </w:r>
-    </w:p>
-    <w:p>
-      <w:pPr>
-        <w:pStyle w:val="TextBody"/>
-        <w:rPr>
-          <w:rFonts w:ascii="Arial" w:hAnsi="Arial"/>
-        </w:rPr>
-      </w:pPr>
-      <w:r>
-        <w:rPr>
-          <w:rFonts w:ascii="Arial" w:hAnsi="Arial"/>
-        </w:rPr>
+        <w:t xml:space="preserve"> sequence node returns running it ticks again. No were it could be found that instead of the default SYNCACTIONNODE you need to have the CoroActionNode to return a RUNNING status.</w:t>
+      </w:r>
+    </w:p>
+    <w:p>
+      <w:pPr>
+        <w:pStyle w:val="TextBody"/>
+        <w:rPr>
+          <w:rFonts w:ascii="Arial" w:hAnsi="Arial"/>
+        </w:rPr>
+      </w:pPr>
+      <w:r>
+        <w:rPr>
+          <w:rFonts w:ascii="Arial" w:hAnsi="Arial"/>
+        </w:rPr>
+        <w:t>Blackboard is weird and inconsistent.</w:t>
+      </w:r>
+    </w:p>
+    <w:p>
+      <w:pPr>
+        <w:pStyle w:val="TextBody"/>
+        <w:rPr>
+          <w:rFonts w:ascii="Arial" w:hAnsi="Arial"/>
+        </w:rPr>
+      </w:pPr>
+      <w:r>
+        <w:rPr>
+          <w:rFonts w:ascii="Arial" w:hAnsi="Arial"/>
+        </w:rPr>
+        <w:t>HIER VERTELLEN OVER DAT BLACKBOARD SOMS WEL SOMS NIET WERKT. DOCUMENTATIE IS NIET DUIDELIJK OOK.</w:t>
+      </w:r>
+    </w:p>
+    <w:p>
+      <w:pPr>
+        <w:pStyle w:val="TextBody"/>
+        <w:rPr>
+          <w:rFonts w:ascii="Arial" w:hAnsi="Arial"/>
+        </w:rPr>
+      </w:pPr>
+      <w:r>
+        <w:rPr>
+          <w:rFonts w:ascii="Arial" w:hAnsi="Arial"/>
+        </w:rPr>
+        <w:t>Best way to find information about nodes is in Groot. Items like shared blackboard and checkblackboardstring</w:t>
       </w:r>
     </w:p>
     <w:p>
@@ -316,7 +1450,7 @@
         <w:pStyle w:val="Heading1"/>
         <w:numPr>
           <w:ilvl w:val="0"/>
-          <w:numId w:val="2"/>
+          <w:numId w:val="4"/>
         </w:numPr>
         <w:rPr>
           <w:rFonts w:ascii="Arial" w:hAnsi="Arial"/>
@@ -348,7 +1482,7 @@
         <w:pStyle w:val="Heading2"/>
         <w:numPr>
           <w:ilvl w:val="1"/>
-          <w:numId w:val="3"/>
+          <w:numId w:val="5"/>
         </w:numPr>
         <w:rPr>
           <w:rFonts w:ascii="Arial" w:hAnsi="Arial"/>
@@ -364,7 +1498,9 @@
     <w:p>
       <w:pPr>
         <w:pStyle w:val="TextBody"/>
-        <w:rPr/>
+        <w:rPr>
+          <w:rFonts w:ascii="Arial" w:hAnsi="Arial"/>
+        </w:rPr>
       </w:pPr>
       <w:r>
         <w:rPr>
@@ -428,7 +1564,7 @@
                     </pic:cNvPicPr>
                   </pic:nvPicPr>
                   <pic:blipFill>
-                    <a:blip r:embed="rId4"/>
+                    <a:blip r:embed="rId6"/>
                     <a:stretch>
                       <a:fillRect/>
                     </a:stretch>
@@ -453,11 +1589,7 @@
       <w:pPr>
         <w:pStyle w:val="TextBody"/>
         <w:rPr>
-          <w:rFonts w:ascii="Arial" w:hAnsi="Arial" w:eastAsia="Noto Serif CJK SC" w:cs="Lohit Devanagari"/>
-          <w:color w:val="auto"/>
-          <w:sz w:val="24"/>
-          <w:szCs w:val="24"/>
-          <w:lang w:val="en-US" w:eastAsia="zh-CN" w:bidi="hi-IN"/>
+          <w:rFonts w:ascii="Arial" w:hAnsi="Arial"/>
         </w:rPr>
       </w:pPr>
       <w:r>
@@ -475,14 +1607,7 @@
       <w:pPr>
         <w:pStyle w:val="TextBody"/>
         <w:rPr>
-          <w:rFonts w:ascii="Arial" w:hAnsi="Arial" w:eastAsia="Noto Serif CJK SC" w:cs="Lohit Devanagari"/>
-          <w:b/>
-          <w:b/>
-          <w:bCs/>
-          <w:color w:val="auto"/>
-          <w:sz w:val="24"/>
-          <w:szCs w:val="24"/>
-          <w:lang w:val="en-US" w:eastAsia="zh-CN" w:bidi="hi-IN"/>
+          <w:rFonts w:ascii="Arial" w:hAnsi="Arial"/>
         </w:rPr>
       </w:pPr>
       <w:r>
@@ -544,17 +1669,14 @@
         <w:pStyle w:val="TextBody"/>
         <w:rPr>
           <w:rFonts w:ascii="Arial" w:hAnsi="Arial"/>
-          <w:b/>
+        </w:rPr>
+      </w:pPr>
+      <w:r>
+        <w:rPr>
+          <w:rFonts w:ascii="Arial" w:hAnsi="Arial"/>
           <w:b/>
           <w:bCs/>
         </w:rPr>
-      </w:pPr>
-      <w:r>
-        <w:rPr>
-          <w:rFonts w:ascii="Arial" w:hAnsi="Arial"/>
-          <w:b/>
-          <w:bCs/>
-        </w:rPr>
         <w:t>Flash orange:</w:t>
       </w:r>
     </w:p>
@@ -563,9 +1685,6 @@
         <w:pStyle w:val="TextBody"/>
         <w:rPr>
           <w:rFonts w:ascii="Arial" w:hAnsi="Arial"/>
-          <w:b w:val="false"/>
-          <w:b w:val="false"/>
-          <w:bCs w:val="false"/>
         </w:rPr>
       </w:pPr>
       <w:r>
@@ -619,7 +1738,7 @@
                     </pic:cNvPicPr>
                   </pic:nvPicPr>
                   <pic:blipFill>
-                    <a:blip r:embed="rId5"/>
+                    <a:blip r:embed="rId7"/>
                     <a:stretch>
                       <a:fillRect/>
                     </a:stretch>
@@ -648,7 +1767,7 @@
         <w:pStyle w:val="Heading2"/>
         <w:numPr>
           <w:ilvl w:val="1"/>
-          <w:numId w:val="2"/>
+          <w:numId w:val="4"/>
         </w:numPr>
         <w:rPr>
           <w:rFonts w:ascii="Arial" w:hAnsi="Arial"/>
@@ -678,7 +1797,9 @@
     <w:p>
       <w:pPr>
         <w:pStyle w:val="TextBody"/>
-        <w:rPr/>
+        <w:rPr>
+          <w:rFonts w:ascii="Arial" w:hAnsi="Arial"/>
+        </w:rPr>
       </w:pPr>
       <w:r>
         <w:drawing>
@@ -707,7 +1828,7 @@
                     </pic:cNvPicPr>
                   </pic:nvPicPr>
                   <pic:blipFill>
-                    <a:blip r:embed="rId6"/>
+                    <a:blip r:embed="rId8"/>
                     <a:stretch>
                       <a:fillRect/>
                     </a:stretch>
@@ -804,7 +1925,7 @@
                     </pic:cNvPicPr>
                   </pic:nvPicPr>
                   <pic:blipFill>
-                    <a:blip r:embed="rId7"/>
+                    <a:blip r:embed="rId9"/>
                     <a:stretch>
                       <a:fillRect/>
                     </a:stretch>
@@ -845,8 +1966,145 @@
         <w:pStyle w:val="Heading1"/>
         <w:numPr>
           <w:ilvl w:val="0"/>
-          <w:numId w:val="2"/>
+          <w:numId w:val="4"/>
         </w:numPr>
+        <w:rPr>
+          <w:rFonts w:ascii="Arial" w:hAnsi="Arial"/>
+        </w:rPr>
+      </w:pPr>
+      <w:r>
+        <w:rPr>
+          <w:rFonts w:ascii="Arial" w:hAnsi="Arial"/>
+        </w:rPr>
+      </w:r>
+    </w:p>
+    <w:p>
+      <w:pPr>
+        <w:pStyle w:val="Heading1"/>
+        <w:numPr>
+          <w:ilvl w:val="0"/>
+          <w:numId w:val="4"/>
+        </w:numPr>
+        <w:rPr>
+          <w:rFonts w:ascii="Arial" w:hAnsi="Arial"/>
+        </w:rPr>
+      </w:pPr>
+      <w:r>
+        <w:rPr>
+          <w:rFonts w:ascii="Arial" w:hAnsi="Arial"/>
+        </w:rPr>
+        <w:t>Testing</w:t>
+      </w:r>
+    </w:p>
+    <w:p>
+      <w:pPr>
+        <w:pStyle w:val="TextBody"/>
+        <w:rPr>
+          <w:rFonts w:ascii="Arial" w:hAnsi="Arial"/>
+        </w:rPr>
+      </w:pPr>
+      <w:r>
+        <w:rPr>
+          <w:rFonts w:ascii="Arial" w:hAnsi="Arial"/>
+        </w:rPr>
+        <w:t>Testing is very difficult with behavior trees. As the name suggests, the tree ticks leaves based on the behavior a.k.a. situation. It is difficult to test every possible scenario. The bigger the tree gets, the harder it is to find all possible scenarios. Even if you think you have found all possible scenarios there is a lot of room for human error. At the moment my best guess to test the trees is to make sure each tree is as small as possible and make an counter in the blackboard that checks how often a node is called. This can be compared what the user expects to happen.</w:t>
+      </w:r>
+    </w:p>
+    <w:p>
+      <w:pPr>
+        <w:pStyle w:val="Heading1"/>
+        <w:numPr>
+          <w:ilvl w:val="0"/>
+          <w:numId w:val="4"/>
+        </w:numPr>
+        <w:rPr>
+          <w:rFonts w:ascii="Arial" w:hAnsi="Arial"/>
+        </w:rPr>
+      </w:pPr>
+      <w:r>
+        <w:rPr>
+          <w:rFonts w:ascii="Arial" w:hAnsi="Arial"/>
+        </w:rPr>
+        <w:t>Advice</w:t>
+      </w:r>
+    </w:p>
+    <w:p>
+      <w:pPr>
+        <w:pStyle w:val="TextBody"/>
+        <w:rPr>
+          <w:rFonts w:ascii="Arial" w:hAnsi="Arial"/>
+        </w:rPr>
+      </w:pPr>
+      <w:r>
+        <w:rPr>
+          <w:rFonts w:ascii="Arial" w:hAnsi="Arial"/>
+        </w:rPr>
+        <w:t xml:space="preserve">I cannot recommend using BTs as the whole architecture of a project. It is annoying how an individual node is “hardcoded”. It is difficult to give it the right context. For example, if I want to change a light color with the node “SetLight”, I first have to set the global ports “orientation” and “color” before I can call that node. This makes it very cluttered and redundant. This being said, I think BTs can be usefull for small tasks. Think of things like doing an action with a robot arm. This should be fairly simple as in open arm, move forward to pos x, close arm and return. </w:t>
+      </w:r>
+    </w:p>
+    <w:p>
+      <w:pPr>
+        <w:pStyle w:val="TextBody"/>
+        <w:rPr>
+          <w:rFonts w:ascii="Arial" w:hAnsi="Arial"/>
+        </w:rPr>
+      </w:pPr>
+      <w:r>
+        <w:rPr>
+          <w:rFonts w:ascii="Arial" w:hAnsi="Arial"/>
+        </w:rPr>
+      </w:r>
+    </w:p>
+    <w:p>
+      <w:pPr>
+        <w:pStyle w:val="TextBody"/>
+        <w:rPr>
+          <w:rFonts w:ascii="Arial" w:hAnsi="Arial"/>
+        </w:rPr>
+      </w:pPr>
+      <w:r>
+        <w:rPr>
+          <w:rFonts w:ascii="Arial" w:hAnsi="Arial"/>
+        </w:rPr>
+        <w:t>ALLES DOCUMENTEREN DAT IK HEB GEDAAN IK DOE GOEIE DINGEN MAAR DOCUMENTEER ZE NIET</w:t>
+      </w:r>
+    </w:p>
+    <w:p>
+      <w:pPr>
+        <w:pStyle w:val="TextBody"/>
+        <w:rPr>
+          <w:rFonts w:ascii="Arial" w:hAnsi="Arial"/>
+        </w:rPr>
+      </w:pPr>
+      <w:r>
+        <w:rPr>
+          <w:rFonts w:ascii="Arial" w:hAnsi="Arial"/>
+        </w:rPr>
+        <w:t>HIER VERGELIJKEN VAN WAAROM NIET WAT KAN BETER NIET OVERSPRINGEN NAAR ANDERE CONTEXT ZOALS EEN ROBOT</w:t>
+      </w:r>
+      <w:r>
+        <w:br w:type="page"/>
+      </w:r>
+    </w:p>
+    <w:p>
+      <w:pPr>
+        <w:pStyle w:val="TextBody"/>
+        <w:spacing w:before="0" w:after="140"/>
+        <w:rPr>
+          <w:rFonts w:ascii="Arial" w:hAnsi="Arial"/>
+        </w:rPr>
+      </w:pPr>
+      <w:r>
+        <w:rPr>
+          <w:rFonts w:ascii="Arial" w:hAnsi="Arial"/>
+        </w:rPr>
+        <w:t>in</w:t>
+      </w:r>
+    </w:p>
+    <w:p>
+      <w:pPr>
+        <w:pStyle w:val="TextBody"/>
+        <w:spacing w:before="0" w:after="140"/>
         <w:rPr>
           <w:rFonts w:ascii="Arial" w:hAnsi="Arial"/>
         </w:rPr>
@@ -864,118 +2122,60 @@
           <w:ilvl w:val="0"/>
           <w:numId w:val="2"/>
         </w:numPr>
-        <w:rPr>
-          <w:rFonts w:ascii="Arial" w:hAnsi="Arial"/>
-        </w:rPr>
-      </w:pPr>
-      <w:r>
         <w:rPr/>
-        <w:t>Testing</w:t>
-      </w:r>
-    </w:p>
-    <w:p>
-      <w:pPr>
-        <w:pStyle w:val="TextBody"/>
-        <w:rPr>
-          <w:rFonts w:ascii="Arial" w:hAnsi="Arial"/>
-        </w:rPr>
       </w:pPr>
       <w:r>
         <w:rPr/>
-        <w:t>Testing is very difficult with behavior trees. As the name suggests, the tree ticks leaves based on the behavior a.k.a. situation. It is difficult to test every possible scenario. The bigger the tree gets, the harder it is to find all possible scenarios. Even if you think you have found all possible scenarios there is a lot of room for human error. At the moment my best guess to test the trees is to make sure each tree is as small as possible and make an counter in the blackboard that checks how often a node is called. This can be compared what the user expects to happen.</w:t>
-      </w:r>
-    </w:p>
-    <w:p>
-      <w:pPr>
-        <w:pStyle w:val="Heading1"/>
-        <w:numPr>
-          <w:ilvl w:val="0"/>
-          <w:numId w:val="2"/>
-        </w:numPr>
-        <w:rPr>
-          <w:rFonts w:ascii="Arial" w:hAnsi="Arial"/>
+        <w:t xml:space="preserve">sources </w:t>
+      </w:r>
+    </w:p>
+    <w:p>
+      <w:pPr>
+        <w:pStyle w:val="TextBody"/>
+        <w:rPr>
+          <w:rFonts w:ascii="Arial" w:hAnsi="Arial"/>
+          <w:b/>
+          <w:b/>
+          <w:bCs/>
+        </w:rPr>
+      </w:pPr>
+      <w:hyperlink r:id="rId10">
+        <w:r>
+          <w:rPr>
+            <w:rStyle w:val="InternetLink"/>
+            <w:rFonts w:ascii="Arial" w:hAnsi="Arial"/>
+            <w:b w:val="false"/>
+            <w:bCs w:val="false"/>
+          </w:rPr>
+          <w:t>https://automationsr.com/introduction-to-behavior-trees/</w:t>
+        </w:r>
+      </w:hyperlink>
+      <w:r>
+        <w:rPr>
+          <w:rFonts w:ascii="Arial" w:hAnsi="Arial"/>
+          <w:b w:val="false"/>
+          <w:bCs w:val="false"/>
+        </w:rPr>
+        <w:t xml:space="preserve"> ← pros cons BT libraries</w:t>
+      </w:r>
+    </w:p>
+    <w:p>
+      <w:pPr>
+        <w:pStyle w:val="TextBody"/>
+        <w:spacing w:before="0" w:after="140"/>
+        <w:rPr>
+          <w:rFonts w:ascii="Arial" w:hAnsi="Arial"/>
+          <w:b/>
+          <w:b/>
+          <w:bCs/>
         </w:rPr>
       </w:pPr>
       <w:r>
         <w:rPr/>
-        <w:t>Advice</w:t>
-      </w:r>
-    </w:p>
-    <w:p>
-      <w:pPr>
-        <w:pStyle w:val="TextBody"/>
-        <w:rPr>
-          <w:rFonts w:ascii="Arial" w:hAnsi="Arial"/>
-        </w:rPr>
-      </w:pPr>
-      <w:r>
-        <w:rPr>
-          <w:rFonts w:ascii="Arial" w:hAnsi="Arial"/>
-        </w:rPr>
-        <w:t xml:space="preserve">I cannot recommend using BTs as the whole architecture of a project. It is annoying how an individual node is “hardcoded”. It is difficult to give it the right context. For example, if I want to change a light color with the node “SetLight”, I first have to set the global ports “orientation” and “color” before I can call that node. This makes it very cluttered and redundant. This being said, I think BTs can be usefull for small tasks. Think of things like doing an action with a robot arm. This should be fairly simple as in open arm, move forward to pos x, close arm and return. </w:t>
-      </w:r>
-    </w:p>
-    <w:p>
-      <w:pPr>
-        <w:pStyle w:val="TextBody"/>
-        <w:rPr>
-          <w:rFonts w:ascii="Arial" w:hAnsi="Arial"/>
-        </w:rPr>
-      </w:pPr>
-      <w:r>
-        <w:rPr>
-          <w:rFonts w:ascii="Arial" w:hAnsi="Arial"/>
-        </w:rPr>
-      </w:r>
-    </w:p>
-    <w:p>
-      <w:pPr>
-        <w:pStyle w:val="TextBody"/>
-        <w:rPr>
-          <w:rFonts w:ascii="Arial" w:hAnsi="Arial"/>
-        </w:rPr>
-      </w:pPr>
-      <w:r>
-        <w:rPr>
-          <w:rFonts w:ascii="Arial" w:hAnsi="Arial"/>
-        </w:rPr>
-        <w:t>ALLES DOCUMENTEREN DAT IK HEB GEDAAN IK DOE GOEIE DINGEN MAAR DOCUMENTEER ZE NIET</w:t>
-      </w:r>
-    </w:p>
-    <w:p>
-      <w:pPr>
-        <w:pStyle w:val="TextBody"/>
-        <w:rPr>
-          <w:rFonts w:ascii="Arial" w:hAnsi="Arial"/>
-        </w:rPr>
-      </w:pPr>
-      <w:r>
-        <w:rPr>
-          <w:rFonts w:ascii="Arial" w:hAnsi="Arial"/>
-        </w:rPr>
-        <w:t>HIER VERGELIJKEN VAN WAAROM NIET WAT KAN BETER NIET OVERSPRINGEN NAAR ANDERE CONTEXT ZOALS EEN ROBOT</w:t>
-      </w:r>
-      <w:r>
-        <w:br w:type="page"/>
-      </w:r>
-    </w:p>
-    <w:p>
-      <w:pPr>
-        <w:pStyle w:val="TextBody"/>
-        <w:spacing w:before="0" w:after="140"/>
-        <w:rPr>
-          <w:rFonts w:ascii="Arial" w:hAnsi="Arial"/>
-        </w:rPr>
-      </w:pPr>
-      <w:r>
-        <w:rPr>
-          <w:rFonts w:ascii="Arial" w:hAnsi="Arial"/>
-        </w:rPr>
-        <w:t>in</w:t>
       </w:r>
     </w:p>
     <w:sectPr>
-      <w:type w:val="nextPage"/>
+      <w:type w:val="continuous"/>
       <w:pgSz w:w="11906" w:h="16838"/>
       <w:pgMar w:left="1134" w:right="1134" w:header="0" w:top="1134" w:footer="0" w:bottom="1134" w:gutter="0"/>
       <w:pgNumType w:fmt="decimal"/>
@@ -1020,6 +2220,7 @@
     </w:lvl>
     <w:lvl w:ilvl="2">
       <w:start w:val="1"/>
+      <w:pStyle w:val="Heading3"/>
       <w:numFmt w:val="none"/>
       <w:suff w:val="nothing"/>
       <w:lvlText w:val=""/>
@@ -1465,6 +2666,929 @@
         </w:tabs>
         <w:ind w:start="0" w:hanging="0"/>
       </w:pPr>
+    </w:lvl>
+  </w:abstractNum>
+  <w:abstractNum w:abstractNumId="5">
+    <w:lvl w:ilvl="0">
+      <w:start w:val="1"/>
+      <w:numFmt w:val="none"/>
+      <w:suff w:val="nothing"/>
+      <w:lvlText w:val=""/>
+      <w:lvlJc w:val="start"/>
+      <w:pPr>
+        <w:tabs>
+          <w:tab w:val="num" w:pos="0"/>
+        </w:tabs>
+        <w:ind w:start="0" w:hanging="0"/>
+      </w:pPr>
+    </w:lvl>
+    <w:lvl w:ilvl="1">
+      <w:start w:val="1"/>
+      <w:numFmt w:val="none"/>
+      <w:suff w:val="nothing"/>
+      <w:lvlText w:val=""/>
+      <w:lvlJc w:val="start"/>
+      <w:pPr>
+        <w:tabs>
+          <w:tab w:val="num" w:pos="0"/>
+        </w:tabs>
+        <w:ind w:start="0" w:hanging="0"/>
+      </w:pPr>
+    </w:lvl>
+    <w:lvl w:ilvl="2">
+      <w:start w:val="1"/>
+      <w:numFmt w:val="none"/>
+      <w:suff w:val="nothing"/>
+      <w:lvlText w:val=""/>
+      <w:lvlJc w:val="start"/>
+      <w:pPr>
+        <w:tabs>
+          <w:tab w:val="num" w:pos="0"/>
+        </w:tabs>
+        <w:ind w:start="0" w:hanging="0"/>
+      </w:pPr>
+    </w:lvl>
+    <w:lvl w:ilvl="3">
+      <w:start w:val="1"/>
+      <w:numFmt w:val="none"/>
+      <w:suff w:val="nothing"/>
+      <w:lvlText w:val=""/>
+      <w:lvlJc w:val="start"/>
+      <w:pPr>
+        <w:tabs>
+          <w:tab w:val="num" w:pos="0"/>
+        </w:tabs>
+        <w:ind w:start="0" w:hanging="0"/>
+      </w:pPr>
+    </w:lvl>
+    <w:lvl w:ilvl="4">
+      <w:start w:val="1"/>
+      <w:numFmt w:val="none"/>
+      <w:suff w:val="nothing"/>
+      <w:lvlText w:val=""/>
+      <w:lvlJc w:val="start"/>
+      <w:pPr>
+        <w:tabs>
+          <w:tab w:val="num" w:pos="0"/>
+        </w:tabs>
+        <w:ind w:start="0" w:hanging="0"/>
+      </w:pPr>
+    </w:lvl>
+    <w:lvl w:ilvl="5">
+      <w:start w:val="1"/>
+      <w:numFmt w:val="none"/>
+      <w:suff w:val="nothing"/>
+      <w:lvlText w:val=""/>
+      <w:lvlJc w:val="start"/>
+      <w:pPr>
+        <w:tabs>
+          <w:tab w:val="num" w:pos="0"/>
+        </w:tabs>
+        <w:ind w:start="0" w:hanging="0"/>
+      </w:pPr>
+    </w:lvl>
+    <w:lvl w:ilvl="6">
+      <w:start w:val="1"/>
+      <w:numFmt w:val="none"/>
+      <w:suff w:val="nothing"/>
+      <w:lvlText w:val=""/>
+      <w:lvlJc w:val="start"/>
+      <w:pPr>
+        <w:tabs>
+          <w:tab w:val="num" w:pos="0"/>
+        </w:tabs>
+        <w:ind w:start="0" w:hanging="0"/>
+      </w:pPr>
+    </w:lvl>
+    <w:lvl w:ilvl="7">
+      <w:start w:val="1"/>
+      <w:numFmt w:val="none"/>
+      <w:suff w:val="nothing"/>
+      <w:lvlText w:val=""/>
+      <w:lvlJc w:val="start"/>
+      <w:pPr>
+        <w:tabs>
+          <w:tab w:val="num" w:pos="0"/>
+        </w:tabs>
+        <w:ind w:start="0" w:hanging="0"/>
+      </w:pPr>
+    </w:lvl>
+    <w:lvl w:ilvl="8">
+      <w:start w:val="1"/>
+      <w:numFmt w:val="none"/>
+      <w:suff w:val="nothing"/>
+      <w:lvlText w:val=""/>
+      <w:lvlJc w:val="start"/>
+      <w:pPr>
+        <w:tabs>
+          <w:tab w:val="num" w:pos="0"/>
+        </w:tabs>
+        <w:ind w:start="0" w:hanging="0"/>
+      </w:pPr>
+    </w:lvl>
+  </w:abstractNum>
+  <w:abstractNum w:abstractNumId="6">
+    <w:lvl w:ilvl="0">
+      <w:start w:val="1"/>
+      <w:numFmt w:val="none"/>
+      <w:suff w:val="nothing"/>
+      <w:lvlText w:val=""/>
+      <w:lvlJc w:val="start"/>
+      <w:pPr>
+        <w:tabs>
+          <w:tab w:val="num" w:pos="0"/>
+        </w:tabs>
+        <w:ind w:start="0" w:hanging="0"/>
+      </w:pPr>
+    </w:lvl>
+    <w:lvl w:ilvl="1">
+      <w:start w:val="1"/>
+      <w:numFmt w:val="none"/>
+      <w:suff w:val="nothing"/>
+      <w:lvlText w:val=""/>
+      <w:lvlJc w:val="start"/>
+      <w:pPr>
+        <w:tabs>
+          <w:tab w:val="num" w:pos="0"/>
+        </w:tabs>
+        <w:ind w:start="0" w:hanging="0"/>
+      </w:pPr>
+    </w:lvl>
+    <w:lvl w:ilvl="2">
+      <w:start w:val="1"/>
+      <w:numFmt w:val="none"/>
+      <w:suff w:val="nothing"/>
+      <w:lvlText w:val=""/>
+      <w:lvlJc w:val="start"/>
+      <w:pPr>
+        <w:tabs>
+          <w:tab w:val="num" w:pos="0"/>
+        </w:tabs>
+        <w:ind w:start="0" w:hanging="0"/>
+      </w:pPr>
+    </w:lvl>
+    <w:lvl w:ilvl="3">
+      <w:start w:val="1"/>
+      <w:numFmt w:val="none"/>
+      <w:suff w:val="nothing"/>
+      <w:lvlText w:val=""/>
+      <w:lvlJc w:val="start"/>
+      <w:pPr>
+        <w:tabs>
+          <w:tab w:val="num" w:pos="0"/>
+        </w:tabs>
+        <w:ind w:start="0" w:hanging="0"/>
+      </w:pPr>
+    </w:lvl>
+    <w:lvl w:ilvl="4">
+      <w:start w:val="1"/>
+      <w:numFmt w:val="none"/>
+      <w:suff w:val="nothing"/>
+      <w:lvlText w:val=""/>
+      <w:lvlJc w:val="start"/>
+      <w:pPr>
+        <w:tabs>
+          <w:tab w:val="num" w:pos="0"/>
+        </w:tabs>
+        <w:ind w:start="0" w:hanging="0"/>
+      </w:pPr>
+    </w:lvl>
+    <w:lvl w:ilvl="5">
+      <w:start w:val="1"/>
+      <w:numFmt w:val="none"/>
+      <w:suff w:val="nothing"/>
+      <w:lvlText w:val=""/>
+      <w:lvlJc w:val="start"/>
+      <w:pPr>
+        <w:tabs>
+          <w:tab w:val="num" w:pos="0"/>
+        </w:tabs>
+        <w:ind w:start="0" w:hanging="0"/>
+      </w:pPr>
+    </w:lvl>
+    <w:lvl w:ilvl="6">
+      <w:start w:val="1"/>
+      <w:numFmt w:val="none"/>
+      <w:suff w:val="nothing"/>
+      <w:lvlText w:val=""/>
+      <w:lvlJc w:val="start"/>
+      <w:pPr>
+        <w:tabs>
+          <w:tab w:val="num" w:pos="0"/>
+        </w:tabs>
+        <w:ind w:start="0" w:hanging="0"/>
+      </w:pPr>
+    </w:lvl>
+    <w:lvl w:ilvl="7">
+      <w:start w:val="1"/>
+      <w:numFmt w:val="none"/>
+      <w:suff w:val="nothing"/>
+      <w:lvlText w:val=""/>
+      <w:lvlJc w:val="start"/>
+      <w:pPr>
+        <w:tabs>
+          <w:tab w:val="num" w:pos="0"/>
+        </w:tabs>
+        <w:ind w:start="0" w:hanging="0"/>
+      </w:pPr>
+    </w:lvl>
+    <w:lvl w:ilvl="8">
+      <w:start w:val="1"/>
+      <w:numFmt w:val="none"/>
+      <w:suff w:val="nothing"/>
+      <w:lvlText w:val=""/>
+      <w:lvlJc w:val="start"/>
+      <w:pPr>
+        <w:tabs>
+          <w:tab w:val="num" w:pos="0"/>
+        </w:tabs>
+        <w:ind w:start="0" w:hanging="0"/>
+      </w:pPr>
+    </w:lvl>
+  </w:abstractNum>
+  <w:abstractNum w:abstractNumId="7">
+    <w:lvl w:ilvl="0">
+      <w:start w:val="1"/>
+      <w:numFmt w:val="bullet"/>
+      <w:lvlText w:val=""/>
+      <w:lvlJc w:val="start"/>
+      <w:pPr>
+        <w:tabs>
+          <w:tab w:val="num" w:pos="707"/>
+        </w:tabs>
+        <w:ind w:start="707" w:hanging="283"/>
+      </w:pPr>
+      <w:rPr>
+        <w:rFonts w:ascii="Symbol" w:hAnsi="Symbol" w:cs="Symbol" w:hint="default"/>
+      </w:rPr>
+    </w:lvl>
+    <w:lvl w:ilvl="1">
+      <w:start w:val="1"/>
+      <w:numFmt w:val="bullet"/>
+      <w:lvlText w:val=""/>
+      <w:lvlJc w:val="start"/>
+      <w:pPr>
+        <w:tabs>
+          <w:tab w:val="num" w:pos="1414"/>
+        </w:tabs>
+        <w:ind w:start="1414" w:hanging="283"/>
+      </w:pPr>
+      <w:rPr>
+        <w:rFonts w:ascii="Symbol" w:hAnsi="Symbol" w:cs="Symbol" w:hint="default"/>
+      </w:rPr>
+    </w:lvl>
+    <w:lvl w:ilvl="2">
+      <w:start w:val="1"/>
+      <w:numFmt w:val="bullet"/>
+      <w:lvlText w:val=""/>
+      <w:lvlJc w:val="start"/>
+      <w:pPr>
+        <w:tabs>
+          <w:tab w:val="num" w:pos="2121"/>
+        </w:tabs>
+        <w:ind w:start="2121" w:hanging="283"/>
+      </w:pPr>
+      <w:rPr>
+        <w:rFonts w:ascii="Symbol" w:hAnsi="Symbol" w:cs="Symbol" w:hint="default"/>
+      </w:rPr>
+    </w:lvl>
+    <w:lvl w:ilvl="3">
+      <w:start w:val="1"/>
+      <w:numFmt w:val="bullet"/>
+      <w:lvlText w:val=""/>
+      <w:lvlJc w:val="start"/>
+      <w:pPr>
+        <w:tabs>
+          <w:tab w:val="num" w:pos="2828"/>
+        </w:tabs>
+        <w:ind w:start="2828" w:hanging="283"/>
+      </w:pPr>
+      <w:rPr>
+        <w:rFonts w:ascii="Symbol" w:hAnsi="Symbol" w:cs="Symbol" w:hint="default"/>
+      </w:rPr>
+    </w:lvl>
+    <w:lvl w:ilvl="4">
+      <w:start w:val="1"/>
+      <w:numFmt w:val="bullet"/>
+      <w:lvlText w:val=""/>
+      <w:lvlJc w:val="start"/>
+      <w:pPr>
+        <w:tabs>
+          <w:tab w:val="num" w:pos="3535"/>
+        </w:tabs>
+        <w:ind w:start="3535" w:hanging="283"/>
+      </w:pPr>
+      <w:rPr>
+        <w:rFonts w:ascii="Symbol" w:hAnsi="Symbol" w:cs="Symbol" w:hint="default"/>
+      </w:rPr>
+    </w:lvl>
+    <w:lvl w:ilvl="5">
+      <w:start w:val="1"/>
+      <w:numFmt w:val="bullet"/>
+      <w:lvlText w:val=""/>
+      <w:lvlJc w:val="start"/>
+      <w:pPr>
+        <w:tabs>
+          <w:tab w:val="num" w:pos="4242"/>
+        </w:tabs>
+        <w:ind w:start="4242" w:hanging="283"/>
+      </w:pPr>
+      <w:rPr>
+        <w:rFonts w:ascii="Symbol" w:hAnsi="Symbol" w:cs="Symbol" w:hint="default"/>
+      </w:rPr>
+    </w:lvl>
+    <w:lvl w:ilvl="6">
+      <w:start w:val="1"/>
+      <w:numFmt w:val="bullet"/>
+      <w:lvlText w:val=""/>
+      <w:lvlJc w:val="start"/>
+      <w:pPr>
+        <w:tabs>
+          <w:tab w:val="num" w:pos="4949"/>
+        </w:tabs>
+        <w:ind w:start="4949" w:hanging="283"/>
+      </w:pPr>
+      <w:rPr>
+        <w:rFonts w:ascii="Symbol" w:hAnsi="Symbol" w:cs="Symbol" w:hint="default"/>
+      </w:rPr>
+    </w:lvl>
+    <w:lvl w:ilvl="7">
+      <w:start w:val="1"/>
+      <w:numFmt w:val="bullet"/>
+      <w:lvlText w:val=""/>
+      <w:lvlJc w:val="start"/>
+      <w:pPr>
+        <w:tabs>
+          <w:tab w:val="num" w:pos="5656"/>
+        </w:tabs>
+        <w:ind w:start="5656" w:hanging="283"/>
+      </w:pPr>
+      <w:rPr>
+        <w:rFonts w:ascii="Symbol" w:hAnsi="Symbol" w:cs="Symbol" w:hint="default"/>
+      </w:rPr>
+    </w:lvl>
+    <w:lvl w:ilvl="8">
+      <w:start w:val="1"/>
+      <w:numFmt w:val="bullet"/>
+      <w:lvlText w:val=""/>
+      <w:lvlJc w:val="start"/>
+      <w:pPr>
+        <w:tabs>
+          <w:tab w:val="num" w:pos="6363"/>
+        </w:tabs>
+        <w:ind w:start="6363" w:hanging="283"/>
+      </w:pPr>
+      <w:rPr>
+        <w:rFonts w:ascii="Symbol" w:hAnsi="Symbol" w:cs="Symbol" w:hint="default"/>
+      </w:rPr>
+    </w:lvl>
+  </w:abstractNum>
+  <w:abstractNum w:abstractNumId="8">
+    <w:lvl w:ilvl="0">
+      <w:start w:val="1"/>
+      <w:numFmt w:val="bullet"/>
+      <w:lvlText w:val=""/>
+      <w:lvlJc w:val="start"/>
+      <w:pPr>
+        <w:tabs>
+          <w:tab w:val="num" w:pos="707"/>
+        </w:tabs>
+        <w:ind w:start="707" w:hanging="283"/>
+      </w:pPr>
+      <w:rPr>
+        <w:rFonts w:ascii="Symbol" w:hAnsi="Symbol" w:cs="Symbol" w:hint="default"/>
+      </w:rPr>
+    </w:lvl>
+    <w:lvl w:ilvl="1">
+      <w:start w:val="1"/>
+      <w:numFmt w:val="bullet"/>
+      <w:lvlText w:val=""/>
+      <w:lvlJc w:val="start"/>
+      <w:pPr>
+        <w:tabs>
+          <w:tab w:val="num" w:pos="1414"/>
+        </w:tabs>
+        <w:ind w:start="1414" w:hanging="283"/>
+      </w:pPr>
+      <w:rPr>
+        <w:rFonts w:ascii="Symbol" w:hAnsi="Symbol" w:cs="Symbol" w:hint="default"/>
+      </w:rPr>
+    </w:lvl>
+    <w:lvl w:ilvl="2">
+      <w:start w:val="1"/>
+      <w:numFmt w:val="bullet"/>
+      <w:lvlText w:val=""/>
+      <w:lvlJc w:val="start"/>
+      <w:pPr>
+        <w:tabs>
+          <w:tab w:val="num" w:pos="2121"/>
+        </w:tabs>
+        <w:ind w:start="2121" w:hanging="283"/>
+      </w:pPr>
+      <w:rPr>
+        <w:rFonts w:ascii="Symbol" w:hAnsi="Symbol" w:cs="Symbol" w:hint="default"/>
+      </w:rPr>
+    </w:lvl>
+    <w:lvl w:ilvl="3">
+      <w:start w:val="1"/>
+      <w:numFmt w:val="bullet"/>
+      <w:lvlText w:val=""/>
+      <w:lvlJc w:val="start"/>
+      <w:pPr>
+        <w:tabs>
+          <w:tab w:val="num" w:pos="2828"/>
+        </w:tabs>
+        <w:ind w:start="2828" w:hanging="283"/>
+      </w:pPr>
+      <w:rPr>
+        <w:rFonts w:ascii="Symbol" w:hAnsi="Symbol" w:cs="Symbol" w:hint="default"/>
+      </w:rPr>
+    </w:lvl>
+    <w:lvl w:ilvl="4">
+      <w:start w:val="1"/>
+      <w:numFmt w:val="bullet"/>
+      <w:lvlText w:val=""/>
+      <w:lvlJc w:val="start"/>
+      <w:pPr>
+        <w:tabs>
+          <w:tab w:val="num" w:pos="3535"/>
+        </w:tabs>
+        <w:ind w:start="3535" w:hanging="283"/>
+      </w:pPr>
+      <w:rPr>
+        <w:rFonts w:ascii="Symbol" w:hAnsi="Symbol" w:cs="Symbol" w:hint="default"/>
+      </w:rPr>
+    </w:lvl>
+    <w:lvl w:ilvl="5">
+      <w:start w:val="1"/>
+      <w:numFmt w:val="bullet"/>
+      <w:lvlText w:val=""/>
+      <w:lvlJc w:val="start"/>
+      <w:pPr>
+        <w:tabs>
+          <w:tab w:val="num" w:pos="4242"/>
+        </w:tabs>
+        <w:ind w:start="4242" w:hanging="283"/>
+      </w:pPr>
+      <w:rPr>
+        <w:rFonts w:ascii="Symbol" w:hAnsi="Symbol" w:cs="Symbol" w:hint="default"/>
+      </w:rPr>
+    </w:lvl>
+    <w:lvl w:ilvl="6">
+      <w:start w:val="1"/>
+      <w:numFmt w:val="bullet"/>
+      <w:lvlText w:val=""/>
+      <w:lvlJc w:val="start"/>
+      <w:pPr>
+        <w:tabs>
+          <w:tab w:val="num" w:pos="4949"/>
+        </w:tabs>
+        <w:ind w:start="4949" w:hanging="283"/>
+      </w:pPr>
+      <w:rPr>
+        <w:rFonts w:ascii="Symbol" w:hAnsi="Symbol" w:cs="Symbol" w:hint="default"/>
+      </w:rPr>
+    </w:lvl>
+    <w:lvl w:ilvl="7">
+      <w:start w:val="1"/>
+      <w:numFmt w:val="bullet"/>
+      <w:lvlText w:val=""/>
+      <w:lvlJc w:val="start"/>
+      <w:pPr>
+        <w:tabs>
+          <w:tab w:val="num" w:pos="5656"/>
+        </w:tabs>
+        <w:ind w:start="5656" w:hanging="283"/>
+      </w:pPr>
+      <w:rPr>
+        <w:rFonts w:ascii="Symbol" w:hAnsi="Symbol" w:cs="Symbol" w:hint="default"/>
+      </w:rPr>
+    </w:lvl>
+    <w:lvl w:ilvl="8">
+      <w:start w:val="1"/>
+      <w:numFmt w:val="bullet"/>
+      <w:lvlText w:val=""/>
+      <w:lvlJc w:val="start"/>
+      <w:pPr>
+        <w:tabs>
+          <w:tab w:val="num" w:pos="6363"/>
+        </w:tabs>
+        <w:ind w:start="6363" w:hanging="283"/>
+      </w:pPr>
+      <w:rPr>
+        <w:rFonts w:ascii="Symbol" w:hAnsi="Symbol" w:cs="Symbol" w:hint="default"/>
+      </w:rPr>
+    </w:lvl>
+  </w:abstractNum>
+  <w:abstractNum w:abstractNumId="9">
+    <w:lvl w:ilvl="0">
+      <w:start w:val="1"/>
+      <w:numFmt w:val="bullet"/>
+      <w:lvlText w:val=""/>
+      <w:lvlJc w:val="start"/>
+      <w:pPr>
+        <w:tabs>
+          <w:tab w:val="num" w:pos="707"/>
+        </w:tabs>
+        <w:ind w:start="707" w:hanging="283"/>
+      </w:pPr>
+      <w:rPr>
+        <w:rFonts w:ascii="Symbol" w:hAnsi="Symbol" w:cs="Symbol" w:hint="default"/>
+      </w:rPr>
+    </w:lvl>
+    <w:lvl w:ilvl="1">
+      <w:start w:val="1"/>
+      <w:numFmt w:val="bullet"/>
+      <w:lvlText w:val=""/>
+      <w:lvlJc w:val="start"/>
+      <w:pPr>
+        <w:tabs>
+          <w:tab w:val="num" w:pos="1414"/>
+        </w:tabs>
+        <w:ind w:start="1414" w:hanging="283"/>
+      </w:pPr>
+      <w:rPr>
+        <w:rFonts w:ascii="Symbol" w:hAnsi="Symbol" w:cs="Symbol" w:hint="default"/>
+      </w:rPr>
+    </w:lvl>
+    <w:lvl w:ilvl="2">
+      <w:start w:val="1"/>
+      <w:numFmt w:val="bullet"/>
+      <w:lvlText w:val=""/>
+      <w:lvlJc w:val="start"/>
+      <w:pPr>
+        <w:tabs>
+          <w:tab w:val="num" w:pos="2121"/>
+        </w:tabs>
+        <w:ind w:start="2121" w:hanging="283"/>
+      </w:pPr>
+      <w:rPr>
+        <w:rFonts w:ascii="Symbol" w:hAnsi="Symbol" w:cs="Symbol" w:hint="default"/>
+      </w:rPr>
+    </w:lvl>
+    <w:lvl w:ilvl="3">
+      <w:start w:val="1"/>
+      <w:numFmt w:val="bullet"/>
+      <w:lvlText w:val=""/>
+      <w:lvlJc w:val="start"/>
+      <w:pPr>
+        <w:tabs>
+          <w:tab w:val="num" w:pos="2828"/>
+        </w:tabs>
+        <w:ind w:start="2828" w:hanging="283"/>
+      </w:pPr>
+      <w:rPr>
+        <w:rFonts w:ascii="Symbol" w:hAnsi="Symbol" w:cs="Symbol" w:hint="default"/>
+      </w:rPr>
+    </w:lvl>
+    <w:lvl w:ilvl="4">
+      <w:start w:val="1"/>
+      <w:numFmt w:val="bullet"/>
+      <w:lvlText w:val=""/>
+      <w:lvlJc w:val="start"/>
+      <w:pPr>
+        <w:tabs>
+          <w:tab w:val="num" w:pos="3535"/>
+        </w:tabs>
+        <w:ind w:start="3535" w:hanging="283"/>
+      </w:pPr>
+      <w:rPr>
+        <w:rFonts w:ascii="Symbol" w:hAnsi="Symbol" w:cs="Symbol" w:hint="default"/>
+      </w:rPr>
+    </w:lvl>
+    <w:lvl w:ilvl="5">
+      <w:start w:val="1"/>
+      <w:numFmt w:val="bullet"/>
+      <w:lvlText w:val=""/>
+      <w:lvlJc w:val="start"/>
+      <w:pPr>
+        <w:tabs>
+          <w:tab w:val="num" w:pos="4242"/>
+        </w:tabs>
+        <w:ind w:start="4242" w:hanging="283"/>
+      </w:pPr>
+      <w:rPr>
+        <w:rFonts w:ascii="Symbol" w:hAnsi="Symbol" w:cs="Symbol" w:hint="default"/>
+      </w:rPr>
+    </w:lvl>
+    <w:lvl w:ilvl="6">
+      <w:start w:val="1"/>
+      <w:numFmt w:val="bullet"/>
+      <w:lvlText w:val=""/>
+      <w:lvlJc w:val="start"/>
+      <w:pPr>
+        <w:tabs>
+          <w:tab w:val="num" w:pos="4949"/>
+        </w:tabs>
+        <w:ind w:start="4949" w:hanging="283"/>
+      </w:pPr>
+      <w:rPr>
+        <w:rFonts w:ascii="Symbol" w:hAnsi="Symbol" w:cs="Symbol" w:hint="default"/>
+      </w:rPr>
+    </w:lvl>
+    <w:lvl w:ilvl="7">
+      <w:start w:val="1"/>
+      <w:numFmt w:val="bullet"/>
+      <w:lvlText w:val=""/>
+      <w:lvlJc w:val="start"/>
+      <w:pPr>
+        <w:tabs>
+          <w:tab w:val="num" w:pos="5656"/>
+        </w:tabs>
+        <w:ind w:start="5656" w:hanging="283"/>
+      </w:pPr>
+      <w:rPr>
+        <w:rFonts w:ascii="Symbol" w:hAnsi="Symbol" w:cs="Symbol" w:hint="default"/>
+      </w:rPr>
+    </w:lvl>
+    <w:lvl w:ilvl="8">
+      <w:start w:val="1"/>
+      <w:numFmt w:val="bullet"/>
+      <w:lvlText w:val=""/>
+      <w:lvlJc w:val="start"/>
+      <w:pPr>
+        <w:tabs>
+          <w:tab w:val="num" w:pos="6363"/>
+        </w:tabs>
+        <w:ind w:start="6363" w:hanging="283"/>
+      </w:pPr>
+      <w:rPr>
+        <w:rFonts w:ascii="Symbol" w:hAnsi="Symbol" w:cs="Symbol" w:hint="default"/>
+      </w:rPr>
+    </w:lvl>
+  </w:abstractNum>
+  <w:abstractNum w:abstractNumId="10">
+    <w:lvl w:ilvl="0">
+      <w:start w:val="1"/>
+      <w:numFmt w:val="bullet"/>
+      <w:lvlText w:val=""/>
+      <w:lvlJc w:val="start"/>
+      <w:pPr>
+        <w:tabs>
+          <w:tab w:val="num" w:pos="707"/>
+        </w:tabs>
+        <w:ind w:start="707" w:hanging="283"/>
+      </w:pPr>
+      <w:rPr>
+        <w:rFonts w:ascii="Symbol" w:hAnsi="Symbol" w:cs="Symbol" w:hint="default"/>
+      </w:rPr>
+    </w:lvl>
+    <w:lvl w:ilvl="1">
+      <w:start w:val="1"/>
+      <w:numFmt w:val="bullet"/>
+      <w:lvlText w:val=""/>
+      <w:lvlJc w:val="start"/>
+      <w:pPr>
+        <w:tabs>
+          <w:tab w:val="num" w:pos="1414"/>
+        </w:tabs>
+        <w:ind w:start="1414" w:hanging="283"/>
+      </w:pPr>
+      <w:rPr>
+        <w:rFonts w:ascii="Symbol" w:hAnsi="Symbol" w:cs="Symbol" w:hint="default"/>
+      </w:rPr>
+    </w:lvl>
+    <w:lvl w:ilvl="2">
+      <w:start w:val="1"/>
+      <w:numFmt w:val="bullet"/>
+      <w:lvlText w:val=""/>
+      <w:lvlJc w:val="start"/>
+      <w:pPr>
+        <w:tabs>
+          <w:tab w:val="num" w:pos="2121"/>
+        </w:tabs>
+        <w:ind w:start="2121" w:hanging="283"/>
+      </w:pPr>
+      <w:rPr>
+        <w:rFonts w:ascii="Symbol" w:hAnsi="Symbol" w:cs="Symbol" w:hint="default"/>
+      </w:rPr>
+    </w:lvl>
+    <w:lvl w:ilvl="3">
+      <w:start w:val="1"/>
+      <w:numFmt w:val="bullet"/>
+      <w:lvlText w:val=""/>
+      <w:lvlJc w:val="start"/>
+      <w:pPr>
+        <w:tabs>
+          <w:tab w:val="num" w:pos="2828"/>
+        </w:tabs>
+        <w:ind w:start="2828" w:hanging="283"/>
+      </w:pPr>
+      <w:rPr>
+        <w:rFonts w:ascii="Symbol" w:hAnsi="Symbol" w:cs="Symbol" w:hint="default"/>
+      </w:rPr>
+    </w:lvl>
+    <w:lvl w:ilvl="4">
+      <w:start w:val="1"/>
+      <w:numFmt w:val="bullet"/>
+      <w:lvlText w:val=""/>
+      <w:lvlJc w:val="start"/>
+      <w:pPr>
+        <w:tabs>
+          <w:tab w:val="num" w:pos="3535"/>
+        </w:tabs>
+        <w:ind w:start="3535" w:hanging="283"/>
+      </w:pPr>
+      <w:rPr>
+        <w:rFonts w:ascii="Symbol" w:hAnsi="Symbol" w:cs="Symbol" w:hint="default"/>
+      </w:rPr>
+    </w:lvl>
+    <w:lvl w:ilvl="5">
+      <w:start w:val="1"/>
+      <w:numFmt w:val="bullet"/>
+      <w:lvlText w:val=""/>
+      <w:lvlJc w:val="start"/>
+      <w:pPr>
+        <w:tabs>
+          <w:tab w:val="num" w:pos="4242"/>
+        </w:tabs>
+        <w:ind w:start="4242" w:hanging="283"/>
+      </w:pPr>
+      <w:rPr>
+        <w:rFonts w:ascii="Symbol" w:hAnsi="Symbol" w:cs="Symbol" w:hint="default"/>
+      </w:rPr>
+    </w:lvl>
+    <w:lvl w:ilvl="6">
+      <w:start w:val="1"/>
+      <w:numFmt w:val="bullet"/>
+      <w:lvlText w:val=""/>
+      <w:lvlJc w:val="start"/>
+      <w:pPr>
+        <w:tabs>
+          <w:tab w:val="num" w:pos="4949"/>
+        </w:tabs>
+        <w:ind w:start="4949" w:hanging="283"/>
+      </w:pPr>
+      <w:rPr>
+        <w:rFonts w:ascii="Symbol" w:hAnsi="Symbol" w:cs="Symbol" w:hint="default"/>
+      </w:rPr>
+    </w:lvl>
+    <w:lvl w:ilvl="7">
+      <w:start w:val="1"/>
+      <w:numFmt w:val="bullet"/>
+      <w:lvlText w:val=""/>
+      <w:lvlJc w:val="start"/>
+      <w:pPr>
+        <w:tabs>
+          <w:tab w:val="num" w:pos="5656"/>
+        </w:tabs>
+        <w:ind w:start="5656" w:hanging="283"/>
+      </w:pPr>
+      <w:rPr>
+        <w:rFonts w:ascii="Symbol" w:hAnsi="Symbol" w:cs="Symbol" w:hint="default"/>
+      </w:rPr>
+    </w:lvl>
+    <w:lvl w:ilvl="8">
+      <w:start w:val="1"/>
+      <w:numFmt w:val="bullet"/>
+      <w:lvlText w:val=""/>
+      <w:lvlJc w:val="start"/>
+      <w:pPr>
+        <w:tabs>
+          <w:tab w:val="num" w:pos="6363"/>
+        </w:tabs>
+        <w:ind w:start="6363" w:hanging="283"/>
+      </w:pPr>
+      <w:rPr>
+        <w:rFonts w:ascii="Symbol" w:hAnsi="Symbol" w:cs="Symbol" w:hint="default"/>
+      </w:rPr>
+    </w:lvl>
+  </w:abstractNum>
+  <w:abstractNum w:abstractNumId="11">
+    <w:lvl w:ilvl="0">
+      <w:start w:val="1"/>
+      <w:numFmt w:val="bullet"/>
+      <w:lvlText w:val=""/>
+      <w:lvlJc w:val="start"/>
+      <w:pPr>
+        <w:tabs>
+          <w:tab w:val="num" w:pos="707"/>
+        </w:tabs>
+        <w:ind w:start="707" w:hanging="283"/>
+      </w:pPr>
+      <w:rPr>
+        <w:rFonts w:ascii="Symbol" w:hAnsi="Symbol" w:cs="Symbol" w:hint="default"/>
+      </w:rPr>
+    </w:lvl>
+    <w:lvl w:ilvl="1">
+      <w:start w:val="1"/>
+      <w:numFmt w:val="bullet"/>
+      <w:lvlText w:val=""/>
+      <w:lvlJc w:val="start"/>
+      <w:pPr>
+        <w:tabs>
+          <w:tab w:val="num" w:pos="1414"/>
+        </w:tabs>
+        <w:ind w:start="1414" w:hanging="283"/>
+      </w:pPr>
+      <w:rPr>
+        <w:rFonts w:ascii="Symbol" w:hAnsi="Symbol" w:cs="Symbol" w:hint="default"/>
+      </w:rPr>
+    </w:lvl>
+    <w:lvl w:ilvl="2">
+      <w:start w:val="1"/>
+      <w:numFmt w:val="bullet"/>
+      <w:lvlText w:val=""/>
+      <w:lvlJc w:val="start"/>
+      <w:pPr>
+        <w:tabs>
+          <w:tab w:val="num" w:pos="2121"/>
+        </w:tabs>
+        <w:ind w:start="2121" w:hanging="283"/>
+      </w:pPr>
+      <w:rPr>
+        <w:rFonts w:ascii="Symbol" w:hAnsi="Symbol" w:cs="Symbol" w:hint="default"/>
+      </w:rPr>
+    </w:lvl>
+    <w:lvl w:ilvl="3">
+      <w:start w:val="1"/>
+      <w:numFmt w:val="bullet"/>
+      <w:lvlText w:val=""/>
+      <w:lvlJc w:val="start"/>
+      <w:pPr>
+        <w:tabs>
+          <w:tab w:val="num" w:pos="2828"/>
+        </w:tabs>
+        <w:ind w:start="2828" w:hanging="283"/>
+      </w:pPr>
+      <w:rPr>
+        <w:rFonts w:ascii="Symbol" w:hAnsi="Symbol" w:cs="Symbol" w:hint="default"/>
+      </w:rPr>
+    </w:lvl>
+    <w:lvl w:ilvl="4">
+      <w:start w:val="1"/>
+      <w:numFmt w:val="bullet"/>
+      <w:lvlText w:val=""/>
+      <w:lvlJc w:val="start"/>
+      <w:pPr>
+        <w:tabs>
+          <w:tab w:val="num" w:pos="3535"/>
+        </w:tabs>
+        <w:ind w:start="3535" w:hanging="283"/>
+      </w:pPr>
+      <w:rPr>
+        <w:rFonts w:ascii="Symbol" w:hAnsi="Symbol" w:cs="Symbol" w:hint="default"/>
+      </w:rPr>
+    </w:lvl>
+    <w:lvl w:ilvl="5">
+      <w:start w:val="1"/>
+      <w:numFmt w:val="bullet"/>
+      <w:lvlText w:val=""/>
+      <w:lvlJc w:val="start"/>
+      <w:pPr>
+        <w:tabs>
+          <w:tab w:val="num" w:pos="4242"/>
+        </w:tabs>
+        <w:ind w:start="4242" w:hanging="283"/>
+      </w:pPr>
+      <w:rPr>
+        <w:rFonts w:ascii="Symbol" w:hAnsi="Symbol" w:cs="Symbol" w:hint="default"/>
+      </w:rPr>
+    </w:lvl>
+    <w:lvl w:ilvl="6">
+      <w:start w:val="1"/>
+      <w:numFmt w:val="bullet"/>
+      <w:lvlText w:val=""/>
+      <w:lvlJc w:val="start"/>
+      <w:pPr>
+        <w:tabs>
+          <w:tab w:val="num" w:pos="4949"/>
+        </w:tabs>
+        <w:ind w:start="4949" w:hanging="283"/>
+      </w:pPr>
+      <w:rPr>
+        <w:rFonts w:ascii="Symbol" w:hAnsi="Symbol" w:cs="Symbol" w:hint="default"/>
+      </w:rPr>
+    </w:lvl>
+    <w:lvl w:ilvl="7">
+      <w:start w:val="1"/>
+      <w:numFmt w:val="bullet"/>
+      <w:lvlText w:val=""/>
+      <w:lvlJc w:val="start"/>
+      <w:pPr>
+        <w:tabs>
+          <w:tab w:val="num" w:pos="5656"/>
+        </w:tabs>
+        <w:ind w:start="5656" w:hanging="283"/>
+      </w:pPr>
+      <w:rPr>
+        <w:rFonts w:ascii="Symbol" w:hAnsi="Symbol" w:cs="Symbol" w:hint="default"/>
+      </w:rPr>
+    </w:lvl>
+    <w:lvl w:ilvl="8">
+      <w:start w:val="1"/>
+      <w:numFmt w:val="bullet"/>
+      <w:lvlText w:val=""/>
+      <w:lvlJc w:val="start"/>
+      <w:pPr>
+        <w:tabs>
+          <w:tab w:val="num" w:pos="6363"/>
+        </w:tabs>
+        <w:ind w:start="6363" w:hanging="283"/>
+      </w:pPr>
+      <w:rPr>
+        <w:rFonts w:ascii="Symbol" w:hAnsi="Symbol" w:cs="Symbol" w:hint="default"/>
+      </w:rPr>
     </w:lvl>
   </w:abstractNum>
   <w:num w:numId="1">
@@ -1478,6 +3602,27 @@
   </w:num>
   <w:num w:numId="4">
     <w:abstractNumId w:val="4"/>
+  </w:num>
+  <w:num w:numId="5">
+    <w:abstractNumId w:val="5"/>
+  </w:num>
+  <w:num w:numId="6">
+    <w:abstractNumId w:val="6"/>
+  </w:num>
+  <w:num w:numId="7">
+    <w:abstractNumId w:val="7"/>
+  </w:num>
+  <w:num w:numId="8">
+    <w:abstractNumId w:val="8"/>
+  </w:num>
+  <w:num w:numId="9">
+    <w:abstractNumId w:val="9"/>
+  </w:num>
+  <w:num w:numId="10">
+    <w:abstractNumId w:val="10"/>
+  </w:num>
+  <w:num w:numId="11">
+    <w:abstractNumId w:val="11"/>
   </w:num>
 </w:numbering>
 </file>
@@ -1559,6 +3704,26 @@
       <w:szCs w:val="32"/>
     </w:rPr>
   </w:style>
+  <w:style w:type="paragraph" w:styleId="Heading3">
+    <w:name w:val="Heading 3"/>
+    <w:basedOn w:val="Heading"/>
+    <w:next w:val="TextBody"/>
+    <w:qFormat/>
+    <w:pPr>
+      <w:numPr>
+        <w:ilvl w:val="2"/>
+        <w:numId w:val="1"/>
+      </w:numPr>
+      <w:spacing w:before="140" w:after="120"/>
+      <w:outlineLvl w:val="2"/>
+    </w:pPr>
+    <w:rPr>
+      <w:b/>
+      <w:bCs/>
+      <w:sz w:val="28"/>
+      <w:szCs w:val="28"/>
+    </w:rPr>
+  </w:style>
   <w:style w:type="character" w:styleId="InternetLink">
     <w:name w:val="Hyperlink"/>
     <w:rPr>
@@ -1573,6 +3738,21 @@
     <w:rPr>
       <w:b/>
       <w:bCs/>
+    </w:rPr>
+  </w:style>
+  <w:style w:type="character" w:styleId="Bullets">
+    <w:name w:val="Bullets"/>
+    <w:qFormat/>
+    <w:rPr>
+      <w:rFonts w:ascii="OpenSymbol" w:hAnsi="OpenSymbol" w:eastAsia="OpenSymbol" w:cs="OpenSymbol"/>
+    </w:rPr>
+  </w:style>
+  <w:style w:type="character" w:styleId="VisitedInternetLink">
+    <w:name w:val="FollowedHyperlink"/>
+    <w:rPr>
+      <w:color w:val="800000"/>
+      <w:u w:val="single"/>
+      <w:lang w:val="zxx" w:eastAsia="zxx" w:bidi="zxx"/>
     </w:rPr>
   </w:style>
   <w:style w:type="paragraph" w:styleId="Heading">

</xml_diff>